<commit_message>
Se actualiza el documento ESPECIFICACION_DE_REQUISITOS.docx
</commit_message>
<xml_diff>
--- a/2_REQUISITOS/ESPECIFICACION_DE_REQUISITOS.docx
+++ b/2_REQUISITOS/ESPECIFICACION_DE_REQUISITOS.docx
@@ -594,7 +594,7 @@
                 <w:rFonts w:cs="Arial"/>
                 <w:color w:val="000000" w:themeColor="text1"/>
               </w:rPr>
-              <w:t>22</w:t>
+              <w:t>30</w:t>
             </w:r>
             <w:r>
               <w:rPr>
@@ -637,7 +637,7 @@
                 <w:rFonts w:cs="Arial"/>
                 <w:color w:val="000000" w:themeColor="text1"/>
               </w:rPr>
-              <w:t>3</w:t>
+              <w:t>4</w:t>
             </w:r>
             <w:r>
               <w:rPr>
@@ -666,7 +666,7 @@
                 <w:rFonts w:cs="Arial"/>
                 <w:color w:val="000000" w:themeColor="text1"/>
               </w:rPr>
-              <w:t>Se corrigen las secciones acorde al formato estándar IEEE830.</w:t>
+              <w:t>Se especifican detalles relacionados con el mantenimiento de la aplicación.</w:t>
             </w:r>
           </w:p>
         </w:tc>
@@ -1031,15 +1031,7 @@
             <w:rPr>
               <w:rStyle w:val="Ttulo1Car"/>
             </w:rPr>
-            <w:t>ÍNDI</w:t>
-          </w:r>
-          <w:bookmarkStart w:id="0" w:name="_GoBack"/>
-          <w:bookmarkEnd w:id="0"/>
-          <w:r>
-            <w:rPr>
-              <w:rStyle w:val="Ttulo1Car"/>
-            </w:rPr>
-            <w:t>CE</w:t>
+            <w:t>ÍNDICE</w:t>
           </w:r>
         </w:p>
         <w:p>
@@ -4696,24 +4688,24 @@
       <w:pPr>
         <w:pStyle w:val="Ttulo1"/>
       </w:pPr>
-      <w:bookmarkStart w:id="1" w:name="_Toc33238232"/>
-      <w:bookmarkStart w:id="2" w:name="_Toc33411059"/>
+      <w:bookmarkStart w:id="0" w:name="_Toc33238232"/>
+      <w:bookmarkStart w:id="1" w:name="_Toc33411059"/>
       <w:r>
         <w:rPr>
           <w:lang w:val="es-MX"/>
         </w:rPr>
         <w:br w:type="page"/>
       </w:r>
-      <w:bookmarkStart w:id="3" w:name="_Toc418626312"/>
-      <w:bookmarkStart w:id="4" w:name="_Toc422752575"/>
+      <w:bookmarkStart w:id="2" w:name="_Toc418626312"/>
+      <w:bookmarkStart w:id="3" w:name="_Toc422752575"/>
       <w:r>
         <w:lastRenderedPageBreak/>
         <w:t>Introducción</w:t>
       </w:r>
+      <w:bookmarkEnd w:id="0"/>
       <w:bookmarkEnd w:id="1"/>
       <w:bookmarkEnd w:id="2"/>
       <w:bookmarkEnd w:id="3"/>
-      <w:bookmarkEnd w:id="4"/>
     </w:p>
     <w:p/>
     <w:p>
@@ -4755,18 +4747,18 @@
           <w:lang w:val="es-MX"/>
         </w:rPr>
       </w:pPr>
-      <w:bookmarkStart w:id="5" w:name="_Toc33411060"/>
-      <w:bookmarkStart w:id="6" w:name="_Toc418626313"/>
-      <w:bookmarkStart w:id="7" w:name="_Toc422752576"/>
+      <w:bookmarkStart w:id="4" w:name="_Toc33411060"/>
+      <w:bookmarkStart w:id="5" w:name="_Toc418626313"/>
+      <w:bookmarkStart w:id="6" w:name="_Toc422752576"/>
       <w:r>
         <w:rPr>
           <w:lang w:val="es-MX"/>
         </w:rPr>
         <w:t>Propósito</w:t>
       </w:r>
+      <w:bookmarkEnd w:id="4"/>
       <w:bookmarkEnd w:id="5"/>
       <w:bookmarkEnd w:id="6"/>
-      <w:bookmarkEnd w:id="7"/>
     </w:p>
     <w:p>
       <w:pPr>
@@ -4951,11 +4943,11 @@
       <w:pPr>
         <w:pStyle w:val="Ttulo2"/>
       </w:pPr>
-      <w:bookmarkStart w:id="8" w:name="_Toc422752577"/>
+      <w:bookmarkStart w:id="7" w:name="_Toc422752577"/>
       <w:r>
         <w:t>Ámbito del sistema</w:t>
       </w:r>
-      <w:bookmarkEnd w:id="8"/>
+      <w:bookmarkEnd w:id="7"/>
     </w:p>
     <w:p/>
     <w:p>
@@ -4982,7 +4974,29 @@
           <w:szCs w:val="22"/>
           <w:lang w:val="es-MX"/>
         </w:rPr>
-        <w:t>El proyecto de software a desarrollar está dirigido a un taller de reparación automotriz, el nombre del negocio es  “La Roca 2” por tanto ha sido este el nombre con el cual se ha designado al proyecto.</w:t>
+        <w:t xml:space="preserve">El proyecto de software a </w:t>
+      </w:r>
+      <w:r>
+        <w:rPr>
+          <w:rFonts w:cs="Arial"/>
+          <w:i w:val="0"/>
+          <w:color w:val="000000"/>
+          <w:sz w:val="22"/>
+          <w:szCs w:val="22"/>
+          <w:lang w:val="es-MX"/>
+        </w:rPr>
+        <w:t xml:space="preserve">mejorar y depurar </w:t>
+      </w:r>
+      <w:r>
+        <w:rPr>
+          <w:rFonts w:cs="Arial"/>
+          <w:i w:val="0"/>
+          <w:color w:val="000000"/>
+          <w:sz w:val="22"/>
+          <w:szCs w:val="22"/>
+          <w:lang w:val="es-MX"/>
+        </w:rPr>
+        <w:t>está dirigido a un taller de reparación automotriz, el nombre del negocio es  “La Roca 2” por tanto ha sido este el nombre con el cual se ha designado al proyecto.</w:t>
       </w:r>
       <w:r>
         <w:rPr>
@@ -6737,9 +6751,9 @@
       </w:tr>
     </w:tbl>
     <w:p>
-      <w:bookmarkStart w:id="9" w:name="_Toc33238236"/>
-      <w:bookmarkStart w:id="10" w:name="_Toc33411063"/>
-      <w:bookmarkStart w:id="11" w:name="_Toc418626316"/>
+      <w:bookmarkStart w:id="8" w:name="_Toc33238236"/>
+      <w:bookmarkStart w:id="9" w:name="_Toc33411063"/>
+      <w:bookmarkStart w:id="10" w:name="_Toc418626316"/>
     </w:p>
     <w:p/>
     <w:p/>
@@ -6749,15 +6763,15 @@
       <w:pPr>
         <w:pStyle w:val="Ttulo2"/>
       </w:pPr>
-      <w:bookmarkStart w:id="12" w:name="_Toc422752578"/>
+      <w:bookmarkStart w:id="11" w:name="_Toc422752578"/>
       <w:r>
         <w:lastRenderedPageBreak/>
         <w:t>Definiciones, acrónimos y abreviaturas</w:t>
       </w:r>
+      <w:bookmarkEnd w:id="8"/>
       <w:bookmarkEnd w:id="9"/>
       <w:bookmarkEnd w:id="10"/>
       <w:bookmarkEnd w:id="11"/>
-      <w:bookmarkEnd w:id="12"/>
     </w:p>
     <w:p/>
     <w:tbl>
@@ -7361,17 +7375,17 @@
       <w:pPr>
         <w:pStyle w:val="Ttulo2"/>
       </w:pPr>
-      <w:bookmarkStart w:id="13" w:name="_Toc33238237"/>
-      <w:bookmarkStart w:id="14" w:name="_Toc33411064"/>
-      <w:bookmarkStart w:id="15" w:name="_Toc418626317"/>
-      <w:bookmarkStart w:id="16" w:name="_Toc422752579"/>
+      <w:bookmarkStart w:id="12" w:name="_Toc33238237"/>
+      <w:bookmarkStart w:id="13" w:name="_Toc33411064"/>
+      <w:bookmarkStart w:id="14" w:name="_Toc418626317"/>
+      <w:bookmarkStart w:id="15" w:name="_Toc422752579"/>
       <w:r>
         <w:t>Referencias</w:t>
       </w:r>
+      <w:bookmarkEnd w:id="12"/>
       <w:bookmarkEnd w:id="13"/>
       <w:bookmarkEnd w:id="14"/>
       <w:bookmarkEnd w:id="15"/>
-      <w:bookmarkEnd w:id="16"/>
     </w:p>
     <w:p/>
     <w:tbl>
@@ -8610,11 +8624,11 @@
       <w:pPr>
         <w:pStyle w:val="Ttulo2"/>
       </w:pPr>
-      <w:bookmarkStart w:id="17" w:name="_Toc422752580"/>
+      <w:bookmarkStart w:id="16" w:name="_Toc422752580"/>
       <w:r>
         <w:t>Visión general del documento</w:t>
       </w:r>
-      <w:bookmarkEnd w:id="17"/>
+      <w:bookmarkEnd w:id="16"/>
     </w:p>
     <w:p/>
     <w:p>
@@ -8641,7 +8655,29 @@
           <w:szCs w:val="22"/>
           <w:lang w:val="es-MX"/>
         </w:rPr>
-        <w:t>El documento restante contiene los detalles correspondientes a las previsiones que se tienen para el sistema en un futuro a corto, mediano y largo plazo, así como las especificaciones tanto de su funcionalidad como de los procesos implicados dentro de la empresa para la cual se elabora en producto en cuestión.</w:t>
+        <w:t xml:space="preserve">El documento restante contiene los detalles correspondientes a las previsiones que se tienen para el sistema en un futuro a corto, mediano y largo plazo, así como las especificaciones tanto de su funcionalidad </w:t>
+      </w:r>
+      <w:r>
+        <w:rPr>
+          <w:rFonts w:cs="Arial"/>
+          <w:i w:val="0"/>
+          <w:color w:val="000000"/>
+          <w:sz w:val="22"/>
+          <w:szCs w:val="22"/>
+          <w:lang w:val="es-MX"/>
+        </w:rPr>
+        <w:t xml:space="preserve">a modificar </w:t>
+      </w:r>
+      <w:r>
+        <w:rPr>
+          <w:rFonts w:cs="Arial"/>
+          <w:i w:val="0"/>
+          <w:color w:val="000000"/>
+          <w:sz w:val="22"/>
+          <w:szCs w:val="22"/>
+          <w:lang w:val="es-MX"/>
+        </w:rPr>
+        <w:t>como de los procesos implicados dentro de la empresa para la cual se elabora en producto en cuestión.</w:t>
       </w:r>
     </w:p>
     <w:p>
@@ -8761,7 +8797,29 @@
           <w:szCs w:val="22"/>
           <w:lang w:val="es-MX"/>
         </w:rPr>
-        <w:t xml:space="preserve">segunda se realiza una descripción general del sistema, con el fin de conocer las principales funciones que este debe realizar, los datos asociados, los factores, restricciones, supuestos y dependencias que afecten al desarrollo sin entrar en detalles excesivos. </w:t>
+        <w:t xml:space="preserve">segunda se realiza una descripción general del sistema, con el fin de conocer las principales funciones que este debe </w:t>
+      </w:r>
+      <w:r>
+        <w:rPr>
+          <w:rFonts w:cs="Arial"/>
+          <w:i w:val="0"/>
+          <w:color w:val="000000"/>
+          <w:sz w:val="22"/>
+          <w:szCs w:val="22"/>
+          <w:lang w:val="es-MX"/>
+        </w:rPr>
+        <w:t>optimizar</w:t>
+      </w:r>
+      <w:r>
+        <w:rPr>
+          <w:rFonts w:cs="Arial"/>
+          <w:i w:val="0"/>
+          <w:color w:val="000000"/>
+          <w:sz w:val="22"/>
+          <w:szCs w:val="22"/>
+          <w:lang w:val="es-MX"/>
+        </w:rPr>
+        <w:t xml:space="preserve">, los datos asociados, los factores, restricciones, supuestos y dependencias que afecten al desarrollo sin entrar en detalles excesivos. </w:t>
       </w:r>
     </w:p>
     <w:p>
@@ -8788,7 +8846,18 @@
           <w:szCs w:val="22"/>
           <w:lang w:val="es-MX"/>
         </w:rPr>
-        <w:t>Por último en la tercera parte se detallan y definen los requisitos que debe satisfacer el sistema.</w:t>
+        <w:t>Por último en la tercera parte se detallan y definen los requisitos</w:t>
+      </w:r>
+      <w:r>
+        <w:rPr>
+          <w:rFonts w:cs="Arial"/>
+          <w:i w:val="0"/>
+          <w:color w:val="000000"/>
+          <w:sz w:val="22"/>
+          <w:szCs w:val="22"/>
+          <w:lang w:val="es-MX"/>
+        </w:rPr>
+        <w:t xml:space="preserve"> que debe satisfacer el sistema para que el mantenimiento sea considerado apropiado.</w:t>
       </w:r>
     </w:p>
     <w:p>
@@ -8870,35 +8939,35 @@
       <w:pPr>
         <w:pStyle w:val="Ttulo1"/>
       </w:pPr>
-      <w:bookmarkStart w:id="18" w:name="_Toc33238239"/>
-      <w:bookmarkStart w:id="19" w:name="_Toc33411066"/>
-      <w:bookmarkStart w:id="20" w:name="_Toc418626319"/>
-      <w:bookmarkStart w:id="21" w:name="_Toc422752581"/>
+      <w:bookmarkStart w:id="17" w:name="_Toc33238239"/>
+      <w:bookmarkStart w:id="18" w:name="_Toc33411066"/>
+      <w:bookmarkStart w:id="19" w:name="_Toc418626319"/>
+      <w:bookmarkStart w:id="20" w:name="_Toc422752581"/>
       <w:r>
         <w:lastRenderedPageBreak/>
         <w:t>Descripción general</w:t>
       </w:r>
+      <w:bookmarkEnd w:id="17"/>
       <w:bookmarkEnd w:id="18"/>
       <w:bookmarkEnd w:id="19"/>
       <w:bookmarkEnd w:id="20"/>
-      <w:bookmarkEnd w:id="21"/>
     </w:p>
     <w:p/>
     <w:p>
       <w:pPr>
         <w:pStyle w:val="Ttulo2"/>
       </w:pPr>
-      <w:bookmarkStart w:id="22" w:name="_Toc33238240"/>
-      <w:bookmarkStart w:id="23" w:name="_Toc33411067"/>
-      <w:bookmarkStart w:id="24" w:name="_Toc418626320"/>
-      <w:bookmarkStart w:id="25" w:name="_Toc422752582"/>
+      <w:bookmarkStart w:id="21" w:name="_Toc33238240"/>
+      <w:bookmarkStart w:id="22" w:name="_Toc33411067"/>
+      <w:bookmarkStart w:id="23" w:name="_Toc418626320"/>
+      <w:bookmarkStart w:id="24" w:name="_Toc422752582"/>
       <w:r>
         <w:t>Perspectiva del producto</w:t>
       </w:r>
+      <w:bookmarkEnd w:id="21"/>
       <w:bookmarkEnd w:id="22"/>
       <w:bookmarkEnd w:id="23"/>
       <w:bookmarkEnd w:id="24"/>
-      <w:bookmarkEnd w:id="25"/>
     </w:p>
     <w:p>
       <w:pPr>
@@ -8955,7 +9024,27 @@
           <w:szCs w:val="22"/>
           <w:lang w:val="es-MX"/>
         </w:rPr>
-        <w:t xml:space="preserve"> diseñado para </w:t>
+        <w:t xml:space="preserve"> </w:t>
+      </w:r>
+      <w:r>
+        <w:rPr>
+          <w:rFonts w:cs="Arial"/>
+          <w:color w:val="000000"/>
+          <w:sz w:val="22"/>
+          <w:szCs w:val="22"/>
+          <w:lang w:val="es-MX"/>
+        </w:rPr>
+        <w:t>ajustado</w:t>
+      </w:r>
+      <w:r>
+        <w:rPr>
+          <w:rFonts w:cs="Arial"/>
+          <w:color w:val="000000"/>
+          <w:sz w:val="22"/>
+          <w:szCs w:val="22"/>
+          <w:lang w:val="es-MX"/>
+        </w:rPr>
+        <w:t xml:space="preserve"> para </w:t>
       </w:r>
       <w:r>
         <w:rPr>
@@ -9012,19 +9101,19 @@
       <w:pPr>
         <w:pStyle w:val="Ttulo2"/>
       </w:pPr>
-      <w:bookmarkStart w:id="26" w:name="_Toc532878319"/>
-      <w:bookmarkStart w:id="27" w:name="_Toc33238241"/>
-      <w:bookmarkStart w:id="28" w:name="_Toc33411068"/>
-      <w:bookmarkStart w:id="29" w:name="_Toc418626321"/>
-      <w:bookmarkStart w:id="30" w:name="_Toc422752583"/>
+      <w:bookmarkStart w:id="25" w:name="_Toc532878319"/>
+      <w:bookmarkStart w:id="26" w:name="_Toc33238241"/>
+      <w:bookmarkStart w:id="27" w:name="_Toc33411068"/>
+      <w:bookmarkStart w:id="28" w:name="_Toc418626321"/>
+      <w:bookmarkStart w:id="29" w:name="_Toc422752583"/>
       <w:r>
         <w:t>Funcionalidad del producto</w:t>
       </w:r>
+      <w:bookmarkEnd w:id="25"/>
       <w:bookmarkEnd w:id="26"/>
       <w:bookmarkEnd w:id="27"/>
       <w:bookmarkEnd w:id="28"/>
       <w:bookmarkEnd w:id="29"/>
-      <w:bookmarkEnd w:id="30"/>
     </w:p>
     <w:p>
       <w:pPr>
@@ -9054,9 +9143,9 @@
           <w:szCs w:val="22"/>
         </w:rPr>
       </w:pPr>
-      <w:bookmarkStart w:id="31" w:name="_Toc532878320"/>
-      <w:bookmarkStart w:id="32" w:name="_Toc33238242"/>
-      <w:bookmarkStart w:id="33" w:name="_Toc33411069"/>
+      <w:bookmarkStart w:id="30" w:name="_Toc532878320"/>
+      <w:bookmarkStart w:id="31" w:name="_Toc33238242"/>
+      <w:bookmarkStart w:id="32" w:name="_Toc33411069"/>
       <w:r>
         <w:rPr>
           <w:rFonts w:ascii="Arial" w:hAnsi="Arial" w:cs="Arial"/>
@@ -9326,17 +9415,17 @@
       <w:pPr>
         <w:pStyle w:val="Ttulo2"/>
       </w:pPr>
-      <w:bookmarkStart w:id="34" w:name="_Toc418626322"/>
-      <w:bookmarkStart w:id="35" w:name="_Toc422752584"/>
+      <w:bookmarkStart w:id="33" w:name="_Toc418626322"/>
+      <w:bookmarkStart w:id="34" w:name="_Toc422752584"/>
       <w:r>
         <w:lastRenderedPageBreak/>
         <w:t>Características de los usuarios</w:t>
       </w:r>
+      <w:bookmarkEnd w:id="30"/>
       <w:bookmarkEnd w:id="31"/>
       <w:bookmarkEnd w:id="32"/>
       <w:bookmarkEnd w:id="33"/>
       <w:bookmarkEnd w:id="34"/>
-      <w:bookmarkEnd w:id="35"/>
     </w:p>
     <w:p/>
     <w:tbl>
@@ -10561,19 +10650,19 @@
       <w:pPr>
         <w:pStyle w:val="Ttulo2"/>
       </w:pPr>
-      <w:bookmarkStart w:id="36" w:name="_Toc532878321"/>
-      <w:bookmarkStart w:id="37" w:name="_Toc33238243"/>
-      <w:bookmarkStart w:id="38" w:name="_Toc33411070"/>
-      <w:bookmarkStart w:id="39" w:name="_Toc418626323"/>
-      <w:bookmarkStart w:id="40" w:name="_Toc422752585"/>
+      <w:bookmarkStart w:id="35" w:name="_Toc532878321"/>
+      <w:bookmarkStart w:id="36" w:name="_Toc33238243"/>
+      <w:bookmarkStart w:id="37" w:name="_Toc33411070"/>
+      <w:bookmarkStart w:id="38" w:name="_Toc418626323"/>
+      <w:bookmarkStart w:id="39" w:name="_Toc422752585"/>
       <w:r>
         <w:t>Restricciones</w:t>
       </w:r>
+      <w:bookmarkEnd w:id="35"/>
       <w:bookmarkEnd w:id="36"/>
       <w:bookmarkEnd w:id="37"/>
       <w:bookmarkEnd w:id="38"/>
       <w:bookmarkEnd w:id="39"/>
-      <w:bookmarkEnd w:id="40"/>
     </w:p>
     <w:p>
       <w:pPr>
@@ -10838,19 +10927,19 @@
       <w:pPr>
         <w:pStyle w:val="Ttulo2"/>
       </w:pPr>
-      <w:bookmarkStart w:id="41" w:name="_Toc532878322"/>
-      <w:bookmarkStart w:id="42" w:name="_Toc33238244"/>
-      <w:bookmarkStart w:id="43" w:name="_Toc33411071"/>
-      <w:bookmarkStart w:id="44" w:name="_Toc418626324"/>
-      <w:bookmarkStart w:id="45" w:name="_Toc422752586"/>
+      <w:bookmarkStart w:id="40" w:name="_Toc532878322"/>
+      <w:bookmarkStart w:id="41" w:name="_Toc33238244"/>
+      <w:bookmarkStart w:id="42" w:name="_Toc33411071"/>
+      <w:bookmarkStart w:id="43" w:name="_Toc418626324"/>
+      <w:bookmarkStart w:id="44" w:name="_Toc422752586"/>
       <w:r>
         <w:t>Suposiciones y dependencias</w:t>
       </w:r>
+      <w:bookmarkEnd w:id="40"/>
       <w:bookmarkEnd w:id="41"/>
       <w:bookmarkEnd w:id="42"/>
       <w:bookmarkEnd w:id="43"/>
       <w:bookmarkEnd w:id="44"/>
-      <w:bookmarkEnd w:id="45"/>
     </w:p>
     <w:p>
       <w:pPr>
@@ -10994,11 +11083,11 @@
       <w:pPr>
         <w:pStyle w:val="Ttulo2"/>
       </w:pPr>
-      <w:bookmarkStart w:id="46" w:name="_Toc422752587"/>
+      <w:bookmarkStart w:id="45" w:name="_Toc422752587"/>
       <w:r>
         <w:t>Requisitos futuros</w:t>
       </w:r>
-      <w:bookmarkEnd w:id="46"/>
+      <w:bookmarkEnd w:id="45"/>
     </w:p>
     <w:p>
       <w:pPr>
@@ -11283,20 +11372,20 @@
       <w:pPr>
         <w:pStyle w:val="Ttulo1"/>
       </w:pPr>
-      <w:bookmarkStart w:id="47" w:name="_Toc532878324"/>
-      <w:bookmarkStart w:id="48" w:name="_Toc33238246"/>
-      <w:bookmarkStart w:id="49" w:name="_Toc33411073"/>
-      <w:bookmarkStart w:id="50" w:name="_Toc418626326"/>
-      <w:bookmarkStart w:id="51" w:name="_Toc422752588"/>
+      <w:bookmarkStart w:id="46" w:name="_Toc532878324"/>
+      <w:bookmarkStart w:id="47" w:name="_Toc33238246"/>
+      <w:bookmarkStart w:id="48" w:name="_Toc33411073"/>
+      <w:bookmarkStart w:id="49" w:name="_Toc418626326"/>
+      <w:bookmarkStart w:id="50" w:name="_Toc422752588"/>
       <w:r>
         <w:lastRenderedPageBreak/>
         <w:t>Requisitos específicos</w:t>
       </w:r>
+      <w:bookmarkEnd w:id="46"/>
       <w:bookmarkEnd w:id="47"/>
       <w:bookmarkEnd w:id="48"/>
       <w:bookmarkEnd w:id="49"/>
       <w:bookmarkEnd w:id="50"/>
-      <w:bookmarkEnd w:id="51"/>
     </w:p>
     <w:p>
       <w:pPr>
@@ -12326,17 +12415,7 @@
                 <w:szCs w:val="22"/>
                 <w:lang w:val="es-MX"/>
               </w:rPr>
-              <w:t xml:space="preserve"> </w:t>
-            </w:r>
-            <w:r>
-              <w:rPr>
-                <w:rFonts w:cs="Arial"/>
-                <w:color w:val="000000"/>
-                <w:sz w:val="22"/>
-                <w:szCs w:val="22"/>
-                <w:lang w:val="es-MX"/>
-              </w:rPr>
-              <w:t>RF</w:t>
+              <w:t xml:space="preserve"> RF</w:t>
             </w:r>
             <w:r>
               <w:rPr>
@@ -13228,17 +13307,7 @@
                 <w:szCs w:val="22"/>
                 <w:lang w:val="es-MX"/>
               </w:rPr>
-              <w:t xml:space="preserve"> </w:t>
-            </w:r>
-            <w:r>
-              <w:rPr>
-                <w:rFonts w:cs="Arial"/>
-                <w:color w:val="000000"/>
-                <w:sz w:val="22"/>
-                <w:szCs w:val="22"/>
-                <w:lang w:val="es-MX"/>
-              </w:rPr>
-              <w:t>RF</w:t>
+              <w:t xml:space="preserve"> RF</w:t>
             </w:r>
             <w:r>
               <w:rPr>
@@ -14159,17 +14228,7 @@
                 <w:szCs w:val="22"/>
                 <w:lang w:val="es-MX"/>
               </w:rPr>
-              <w:t xml:space="preserve"> </w:t>
-            </w:r>
-            <w:r>
-              <w:rPr>
-                <w:rFonts w:cs="Arial"/>
-                <w:color w:val="000000"/>
-                <w:sz w:val="22"/>
-                <w:szCs w:val="22"/>
-                <w:lang w:val="es-MX"/>
-              </w:rPr>
-              <w:t>RF</w:t>
+              <w:t xml:space="preserve"> RF</w:t>
             </w:r>
             <w:r>
               <w:rPr>
@@ -14384,6 +14443,16 @@
                 <w:szCs w:val="22"/>
                 <w:lang w:val="es-MX"/>
               </w:rPr>
+              <w:fldChar w:fldCharType="separate"/>
+            </w:r>
+            <w:r>
+              <w:rPr>
+                <w:rFonts w:cs="Arial"/>
+                <w:color w:val="000000"/>
+                <w:sz w:val="22"/>
+                <w:szCs w:val="22"/>
+                <w:lang w:val="es-MX"/>
+              </w:rPr>
               <w:fldChar w:fldCharType="end"/>
             </w:r>
             <w:r>
@@ -14458,6 +14527,16 @@
                 <w:szCs w:val="22"/>
                 <w:lang w:val="es-MX"/>
               </w:rPr>
+            </w:r>
+            <w:r>
+              <w:rPr>
+                <w:rFonts w:cs="Arial"/>
+                <w:color w:val="000000"/>
+                <w:sz w:val="22"/>
+                <w:szCs w:val="22"/>
+                <w:lang w:val="es-MX"/>
+              </w:rPr>
+              <w:fldChar w:fldCharType="separate"/>
             </w:r>
             <w:r>
               <w:rPr>
@@ -15051,17 +15130,7 @@
                 <w:szCs w:val="22"/>
                 <w:lang w:val="es-MX"/>
               </w:rPr>
-              <w:t xml:space="preserve"> </w:t>
-            </w:r>
-            <w:r>
-              <w:rPr>
-                <w:rFonts w:cs="Arial"/>
-                <w:color w:val="000000"/>
-                <w:sz w:val="22"/>
-                <w:szCs w:val="22"/>
-                <w:lang w:val="es-MX"/>
-              </w:rPr>
-              <w:t>RF</w:t>
+              <w:t xml:space="preserve"> RF</w:t>
             </w:r>
             <w:r>
               <w:rPr>
@@ -15953,17 +16022,7 @@
                 <w:szCs w:val="22"/>
                 <w:lang w:val="es-MX"/>
               </w:rPr>
-              <w:t xml:space="preserve"> </w:t>
-            </w:r>
-            <w:r>
-              <w:rPr>
-                <w:rFonts w:cs="Arial"/>
-                <w:color w:val="000000"/>
-                <w:sz w:val="22"/>
-                <w:szCs w:val="22"/>
-                <w:lang w:val="es-MX"/>
-              </w:rPr>
-              <w:t>RF</w:t>
+              <w:t xml:space="preserve"> RF</w:t>
             </w:r>
             <w:r>
               <w:rPr>
@@ -16178,6 +16237,16 @@
                 <w:szCs w:val="22"/>
                 <w:lang w:val="es-MX"/>
               </w:rPr>
+              <w:fldChar w:fldCharType="separate"/>
+            </w:r>
+            <w:r>
+              <w:rPr>
+                <w:rFonts w:cs="Arial"/>
+                <w:color w:val="000000"/>
+                <w:sz w:val="22"/>
+                <w:szCs w:val="22"/>
+                <w:lang w:val="es-MX"/>
+              </w:rPr>
               <w:fldChar w:fldCharType="end"/>
             </w:r>
             <w:r>
@@ -16252,6 +16321,16 @@
                 <w:szCs w:val="22"/>
                 <w:lang w:val="es-MX"/>
               </w:rPr>
+            </w:r>
+            <w:r>
+              <w:rPr>
+                <w:rFonts w:cs="Arial"/>
+                <w:color w:val="000000"/>
+                <w:sz w:val="22"/>
+                <w:szCs w:val="22"/>
+                <w:lang w:val="es-MX"/>
+              </w:rPr>
+              <w:fldChar w:fldCharType="separate"/>
             </w:r>
             <w:r>
               <w:rPr>
@@ -16878,17 +16957,7 @@
                 <w:szCs w:val="22"/>
                 <w:lang w:val="es-MX"/>
               </w:rPr>
-              <w:t xml:space="preserve"> </w:t>
-            </w:r>
-            <w:r>
-              <w:rPr>
-                <w:rFonts w:cs="Arial"/>
-                <w:color w:val="000000"/>
-                <w:sz w:val="22"/>
-                <w:szCs w:val="22"/>
-                <w:lang w:val="es-MX"/>
-              </w:rPr>
-              <w:t>RF</w:t>
+              <w:t xml:space="preserve"> RF</w:t>
             </w:r>
             <w:r>
               <w:rPr>
@@ -17780,17 +17849,7 @@
                 <w:szCs w:val="22"/>
                 <w:lang w:val="es-MX"/>
               </w:rPr>
-              <w:t xml:space="preserve"> </w:t>
-            </w:r>
-            <w:r>
-              <w:rPr>
-                <w:rFonts w:cs="Arial"/>
-                <w:color w:val="000000"/>
-                <w:sz w:val="22"/>
-                <w:szCs w:val="22"/>
-                <w:lang w:val="es-MX"/>
-              </w:rPr>
-              <w:t>RF</w:t>
+              <w:t xml:space="preserve"> RF</w:t>
             </w:r>
             <w:r>
               <w:rPr>
@@ -18682,17 +18741,7 @@
                 <w:szCs w:val="22"/>
                 <w:lang w:val="es-MX"/>
               </w:rPr>
-              <w:t xml:space="preserve"> </w:t>
-            </w:r>
-            <w:r>
-              <w:rPr>
-                <w:rFonts w:cs="Arial"/>
-                <w:color w:val="000000"/>
-                <w:sz w:val="22"/>
-                <w:szCs w:val="22"/>
-                <w:lang w:val="es-MX"/>
-              </w:rPr>
-              <w:t>RF</w:t>
+              <w:t xml:space="preserve"> RF</w:t>
             </w:r>
             <w:r>
               <w:rPr>
@@ -19613,17 +19662,7 @@
                 <w:szCs w:val="22"/>
                 <w:lang w:val="es-MX"/>
               </w:rPr>
-              <w:t xml:space="preserve"> </w:t>
-            </w:r>
-            <w:r>
-              <w:rPr>
-                <w:rFonts w:cs="Arial"/>
-                <w:color w:val="000000"/>
-                <w:sz w:val="22"/>
-                <w:szCs w:val="22"/>
-                <w:lang w:val="es-MX"/>
-              </w:rPr>
-              <w:t>RF</w:t>
+              <w:t xml:space="preserve"> RF</w:t>
             </w:r>
             <w:r>
               <w:rPr>
@@ -20515,17 +20554,7 @@
                 <w:szCs w:val="22"/>
                 <w:lang w:val="es-MX"/>
               </w:rPr>
-              <w:t xml:space="preserve"> </w:t>
-            </w:r>
-            <w:r>
-              <w:rPr>
-                <w:rFonts w:cs="Arial"/>
-                <w:color w:val="000000"/>
-                <w:sz w:val="22"/>
-                <w:szCs w:val="22"/>
-                <w:lang w:val="es-MX"/>
-              </w:rPr>
-              <w:t>RF</w:t>
+              <w:t xml:space="preserve"> RF</w:t>
             </w:r>
             <w:r>
               <w:rPr>
@@ -21417,17 +21446,7 @@
                 <w:szCs w:val="22"/>
                 <w:lang w:val="es-MX"/>
               </w:rPr>
-              <w:t xml:space="preserve"> </w:t>
-            </w:r>
-            <w:r>
-              <w:rPr>
-                <w:rFonts w:cs="Arial"/>
-                <w:color w:val="000000"/>
-                <w:sz w:val="22"/>
-                <w:szCs w:val="22"/>
-                <w:lang w:val="es-MX"/>
-              </w:rPr>
-              <w:t>RF</w:t>
+              <w:t xml:space="preserve"> RF</w:t>
             </w:r>
             <w:r>
               <w:rPr>
@@ -22362,17 +22381,7 @@
                 <w:szCs w:val="22"/>
                 <w:lang w:val="es-MX"/>
               </w:rPr>
-              <w:t xml:space="preserve"> </w:t>
-            </w:r>
-            <w:r>
-              <w:rPr>
-                <w:rFonts w:cs="Arial"/>
-                <w:color w:val="000000"/>
-                <w:sz w:val="22"/>
-                <w:szCs w:val="22"/>
-                <w:lang w:val="es-MX"/>
-              </w:rPr>
-              <w:t>RF</w:t>
+              <w:t xml:space="preserve"> RF</w:t>
             </w:r>
             <w:r>
               <w:rPr>
@@ -23274,17 +23283,7 @@
                 <w:szCs w:val="22"/>
                 <w:lang w:val="es-MX"/>
               </w:rPr>
-              <w:t xml:space="preserve"> </w:t>
-            </w:r>
-            <w:r>
-              <w:rPr>
-                <w:rFonts w:cs="Arial"/>
-                <w:color w:val="000000"/>
-                <w:sz w:val="22"/>
-                <w:szCs w:val="22"/>
-                <w:lang w:val="es-MX"/>
-              </w:rPr>
-              <w:t>RF</w:t>
+              <w:t xml:space="preserve"> RF</w:t>
             </w:r>
             <w:r>
               <w:rPr>
@@ -23509,6 +23508,16 @@
                 <w:szCs w:val="22"/>
                 <w:lang w:val="es-MX"/>
               </w:rPr>
+              <w:fldChar w:fldCharType="separate"/>
+            </w:r>
+            <w:r>
+              <w:rPr>
+                <w:rFonts w:cs="Arial"/>
+                <w:color w:val="000000"/>
+                <w:sz w:val="22"/>
+                <w:szCs w:val="22"/>
+                <w:lang w:val="es-MX"/>
+              </w:rPr>
               <w:fldChar w:fldCharType="end"/>
             </w:r>
             <w:r>
@@ -23583,6 +23592,16 @@
                 <w:szCs w:val="22"/>
                 <w:lang w:val="es-MX"/>
               </w:rPr>
+            </w:r>
+            <w:r>
+              <w:rPr>
+                <w:rFonts w:cs="Arial"/>
+                <w:color w:val="000000"/>
+                <w:sz w:val="22"/>
+                <w:szCs w:val="22"/>
+                <w:lang w:val="es-MX"/>
+              </w:rPr>
+              <w:fldChar w:fldCharType="separate"/>
             </w:r>
             <w:r>
               <w:rPr>
@@ -24168,17 +24187,7 @@
                 <w:szCs w:val="22"/>
                 <w:lang w:val="es-MX"/>
               </w:rPr>
-              <w:t xml:space="preserve"> </w:t>
-            </w:r>
-            <w:r>
-              <w:rPr>
-                <w:rFonts w:cs="Arial"/>
-                <w:color w:val="000000"/>
-                <w:sz w:val="22"/>
-                <w:szCs w:val="22"/>
-                <w:lang w:val="es-MX"/>
-              </w:rPr>
-              <w:t>RNF</w:t>
+              <w:t xml:space="preserve"> RNF</w:t>
             </w:r>
             <w:r>
               <w:rPr>
@@ -24384,6 +24393,16 @@
                 <w:szCs w:val="22"/>
                 <w:lang w:val="es-MX"/>
               </w:rPr>
+            </w:r>
+            <w:r>
+              <w:rPr>
+                <w:rFonts w:cs="Arial"/>
+                <w:color w:val="000000"/>
+                <w:sz w:val="22"/>
+                <w:szCs w:val="22"/>
+                <w:lang w:val="es-MX"/>
+              </w:rPr>
+              <w:fldChar w:fldCharType="separate"/>
             </w:r>
             <w:r>
               <w:rPr>
@@ -24694,6 +24713,16 @@
                 <w:szCs w:val="22"/>
                 <w:lang w:val="es-MX"/>
               </w:rPr>
+            </w:r>
+            <w:r>
+              <w:rPr>
+                <w:rFonts w:cs="Arial"/>
+                <w:color w:val="000000"/>
+                <w:sz w:val="22"/>
+                <w:szCs w:val="22"/>
+                <w:lang w:val="es-MX"/>
+              </w:rPr>
+              <w:fldChar w:fldCharType="separate"/>
             </w:r>
             <w:r>
               <w:rPr>
@@ -25300,6 +25329,16 @@
                 <w:szCs w:val="22"/>
                 <w:lang w:val="es-MX"/>
               </w:rPr>
+              <w:fldChar w:fldCharType="separate"/>
+            </w:r>
+            <w:r>
+              <w:rPr>
+                <w:rFonts w:cs="Arial"/>
+                <w:color w:val="000000"/>
+                <w:sz w:val="22"/>
+                <w:szCs w:val="22"/>
+                <w:lang w:val="es-MX"/>
+              </w:rPr>
               <w:fldChar w:fldCharType="end"/>
             </w:r>
             <w:r>
@@ -25601,6 +25640,16 @@
                 <w:szCs w:val="22"/>
                 <w:lang w:val="es-MX"/>
               </w:rPr>
+            </w:r>
+            <w:r>
+              <w:rPr>
+                <w:rFonts w:cs="Arial"/>
+                <w:color w:val="000000"/>
+                <w:sz w:val="22"/>
+                <w:szCs w:val="22"/>
+                <w:lang w:val="es-MX"/>
+              </w:rPr>
+              <w:fldChar w:fldCharType="separate"/>
             </w:r>
             <w:r>
               <w:rPr>
@@ -26174,6 +26223,16 @@
                 <w:szCs w:val="22"/>
                 <w:lang w:val="es-MX"/>
               </w:rPr>
+              <w:fldChar w:fldCharType="separate"/>
+            </w:r>
+            <w:r>
+              <w:rPr>
+                <w:rFonts w:cs="Arial"/>
+                <w:color w:val="000000"/>
+                <w:sz w:val="22"/>
+                <w:szCs w:val="22"/>
+                <w:lang w:val="es-MX"/>
+              </w:rPr>
               <w:fldChar w:fldCharType="end"/>
             </w:r>
             <w:r>
@@ -26475,6 +26534,16 @@
                 <w:szCs w:val="22"/>
                 <w:lang w:val="es-MX"/>
               </w:rPr>
+            </w:r>
+            <w:r>
+              <w:rPr>
+                <w:rFonts w:cs="Arial"/>
+                <w:color w:val="000000"/>
+                <w:sz w:val="22"/>
+                <w:szCs w:val="22"/>
+                <w:lang w:val="es-MX"/>
+              </w:rPr>
+              <w:fldChar w:fldCharType="separate"/>
             </w:r>
             <w:r>
               <w:rPr>
@@ -27048,6 +27117,16 @@
                 <w:szCs w:val="22"/>
                 <w:lang w:val="es-MX"/>
               </w:rPr>
+              <w:fldChar w:fldCharType="separate"/>
+            </w:r>
+            <w:r>
+              <w:rPr>
+                <w:rFonts w:cs="Arial"/>
+                <w:color w:val="000000"/>
+                <w:sz w:val="22"/>
+                <w:szCs w:val="22"/>
+                <w:lang w:val="es-MX"/>
+              </w:rPr>
               <w:fldChar w:fldCharType="end"/>
             </w:r>
             <w:r>
@@ -27349,6 +27428,16 @@
                 <w:szCs w:val="22"/>
                 <w:lang w:val="es-MX"/>
               </w:rPr>
+            </w:r>
+            <w:r>
+              <w:rPr>
+                <w:rFonts w:cs="Arial"/>
+                <w:color w:val="000000"/>
+                <w:sz w:val="22"/>
+                <w:szCs w:val="22"/>
+                <w:lang w:val="es-MX"/>
+              </w:rPr>
+              <w:fldChar w:fldCharType="separate"/>
             </w:r>
             <w:r>
               <w:rPr>
@@ -27955,6 +28044,16 @@
                 <w:szCs w:val="22"/>
                 <w:lang w:val="es-MX"/>
               </w:rPr>
+              <w:fldChar w:fldCharType="separate"/>
+            </w:r>
+            <w:r>
+              <w:rPr>
+                <w:rFonts w:cs="Arial"/>
+                <w:color w:val="000000"/>
+                <w:sz w:val="22"/>
+                <w:szCs w:val="22"/>
+                <w:lang w:val="es-MX"/>
+              </w:rPr>
               <w:fldChar w:fldCharType="end"/>
             </w:r>
             <w:r>
@@ -28256,6 +28355,16 @@
                 <w:szCs w:val="22"/>
                 <w:lang w:val="es-MX"/>
               </w:rPr>
+            </w:r>
+            <w:r>
+              <w:rPr>
+                <w:rFonts w:cs="Arial"/>
+                <w:color w:val="000000"/>
+                <w:sz w:val="22"/>
+                <w:szCs w:val="22"/>
+                <w:lang w:val="es-MX"/>
+              </w:rPr>
+              <w:fldChar w:fldCharType="separate"/>
             </w:r>
             <w:r>
               <w:rPr>
@@ -28829,6 +28938,16 @@
                 <w:szCs w:val="22"/>
                 <w:lang w:val="es-MX"/>
               </w:rPr>
+              <w:fldChar w:fldCharType="separate"/>
+            </w:r>
+            <w:r>
+              <w:rPr>
+                <w:rFonts w:cs="Arial"/>
+                <w:color w:val="000000"/>
+                <w:sz w:val="22"/>
+                <w:szCs w:val="22"/>
+                <w:lang w:val="es-MX"/>
+              </w:rPr>
               <w:fldChar w:fldCharType="end"/>
             </w:r>
             <w:r>
@@ -29139,6 +29258,16 @@
                 <w:szCs w:val="22"/>
                 <w:lang w:val="es-MX"/>
               </w:rPr>
+              <w:fldChar w:fldCharType="separate"/>
+            </w:r>
+            <w:r>
+              <w:rPr>
+                <w:rFonts w:cs="Arial"/>
+                <w:color w:val="000000"/>
+                <w:sz w:val="22"/>
+                <w:szCs w:val="22"/>
+                <w:lang w:val="es-MX"/>
+              </w:rPr>
               <w:fldChar w:fldCharType="end"/>
             </w:r>
             <w:r>
@@ -29360,15 +29489,15 @@
       <w:pPr>
         <w:pStyle w:val="Ttulo2"/>
       </w:pPr>
-      <w:bookmarkStart w:id="52" w:name="_Toc33411074"/>
-      <w:bookmarkStart w:id="53" w:name="_Toc418626327"/>
-      <w:bookmarkStart w:id="54" w:name="_Toc422752589"/>
+      <w:bookmarkStart w:id="51" w:name="_Toc33411074"/>
+      <w:bookmarkStart w:id="52" w:name="_Toc418626327"/>
+      <w:bookmarkStart w:id="53" w:name="_Toc422752589"/>
       <w:r>
         <w:t>Requisitos comunes de los interfaces</w:t>
       </w:r>
+      <w:bookmarkEnd w:id="51"/>
       <w:bookmarkEnd w:id="52"/>
       <w:bookmarkEnd w:id="53"/>
-      <w:bookmarkEnd w:id="54"/>
     </w:p>
     <w:p>
       <w:pPr>
@@ -29393,20 +29522,20 @@
           <w:lang w:val="es-MX"/>
         </w:rPr>
       </w:pPr>
-      <w:bookmarkStart w:id="55" w:name="_Toc33238248"/>
-      <w:bookmarkStart w:id="56" w:name="_Toc33411075"/>
-      <w:bookmarkStart w:id="57" w:name="_Toc418626328"/>
-      <w:bookmarkStart w:id="58" w:name="_Toc422752590"/>
+      <w:bookmarkStart w:id="54" w:name="_Toc33238248"/>
+      <w:bookmarkStart w:id="55" w:name="_Toc33411075"/>
+      <w:bookmarkStart w:id="56" w:name="_Toc418626328"/>
+      <w:bookmarkStart w:id="57" w:name="_Toc422752590"/>
       <w:r>
         <w:rPr>
           <w:lang w:val="es-MX"/>
         </w:rPr>
         <w:t>Interfaces de usuario</w:t>
       </w:r>
+      <w:bookmarkEnd w:id="54"/>
       <w:bookmarkEnd w:id="55"/>
       <w:bookmarkEnd w:id="56"/>
       <w:bookmarkEnd w:id="57"/>
-      <w:bookmarkEnd w:id="58"/>
     </w:p>
     <w:p>
       <w:pPr>
@@ -29451,7 +29580,29 @@
           <w:szCs w:val="22"/>
           <w:lang w:val="es-MX"/>
         </w:rPr>
-        <w:t>El splash de inicio del programa deberá contener</w:t>
+        <w:t xml:space="preserve">El splash de inicio </w:t>
+      </w:r>
+      <w:r>
+        <w:rPr>
+          <w:rFonts w:cs="Arial"/>
+          <w:i w:val="0"/>
+          <w:color w:val="000000"/>
+          <w:sz w:val="22"/>
+          <w:szCs w:val="22"/>
+          <w:lang w:val="es-MX"/>
+        </w:rPr>
+        <w:t xml:space="preserve">a implementar en el </w:t>
+      </w:r>
+      <w:r>
+        <w:rPr>
+          <w:rFonts w:cs="Arial"/>
+          <w:i w:val="0"/>
+          <w:color w:val="000000"/>
+          <w:sz w:val="22"/>
+          <w:szCs w:val="22"/>
+          <w:lang w:val="es-MX"/>
+        </w:rPr>
+        <w:t>programa deberá contener</w:t>
       </w:r>
       <w:r>
         <w:rPr>
@@ -29608,7 +29759,29 @@
           <w:lang w:val="es-MX"/>
         </w:rPr>
         <w:lastRenderedPageBreak/>
-        <w:t>El tono general de la aplicación será una combinación de negro y rojo con una tonalidad oscura.</w:t>
+        <w:t xml:space="preserve">El tono general de la aplicación </w:t>
+      </w:r>
+      <w:r>
+        <w:rPr>
+          <w:rFonts w:cs="Arial"/>
+          <w:i w:val="0"/>
+          <w:color w:val="000000"/>
+          <w:sz w:val="22"/>
+          <w:szCs w:val="22"/>
+          <w:lang w:val="es-MX"/>
+        </w:rPr>
+        <w:t xml:space="preserve">se cambiará a </w:t>
+      </w:r>
+      <w:r>
+        <w:rPr>
+          <w:rFonts w:cs="Arial"/>
+          <w:i w:val="0"/>
+          <w:color w:val="000000"/>
+          <w:sz w:val="22"/>
+          <w:szCs w:val="22"/>
+          <w:lang w:val="es-MX"/>
+        </w:rPr>
+        <w:t>una combinación de negro y rojo con una tonalidad oscura.</w:t>
       </w:r>
     </w:p>
     <w:p>
@@ -29698,8 +29871,10 @@
           <w:szCs w:val="22"/>
           <w:lang w:val="es-MX"/>
         </w:rPr>
-        <w:t>El tipo de letra será Segoe UI.</w:t>
+        <w:t>El tipo de letra será Segoe UI en lugar de Arial.</w:t>
       </w:r>
+      <w:bookmarkStart w:id="58" w:name="_GoBack"/>
+      <w:bookmarkEnd w:id="58"/>
     </w:p>
     <w:p>
       <w:pPr>
@@ -39683,7 +39858,7 @@
 </file>
 
 <file path=customXml/itemProps1.xml><?xml version="1.0" encoding="utf-8"?>
-<ds:datastoreItem xmlns:ds="http://schemas.openxmlformats.org/officeDocument/2006/customXml" ds:itemID="{1273D552-1663-4FF4-B60A-886B885D59D3}">
+<ds:datastoreItem xmlns:ds="http://schemas.openxmlformats.org/officeDocument/2006/customXml" ds:itemID="{978786A5-C95D-48C4-B076-A3BFA3A936D6}">
   <ds:schemaRefs>
     <ds:schemaRef ds:uri="http://schemas.openxmlformats.org/officeDocument/2006/bibliography"/>
   </ds:schemaRefs>

</xml_diff>

<commit_message>
Se actualiza el documento ESPECIFICACION_DE_REQUISITOS.docx y se eliminan archivos solicitados no organizados.
</commit_message>
<xml_diff>
--- a/2_REQUISITOS/ESPECIFICACION_DE_REQUISITOS.docx
+++ b/2_REQUISITOS/ESPECIFICACION_DE_REQUISITOS.docx
@@ -476,8 +476,8 @@
         <w:tblLook w:val="04A0" w:firstRow="1" w:lastRow="0" w:firstColumn="1" w:lastColumn="0" w:noHBand="0" w:noVBand="1"/>
       </w:tblPr>
       <w:tblGrid>
-        <w:gridCol w:w="995"/>
-        <w:gridCol w:w="895"/>
+        <w:gridCol w:w="939"/>
+        <w:gridCol w:w="951"/>
         <w:gridCol w:w="4768"/>
         <w:gridCol w:w="2126"/>
       </w:tblGrid>
@@ -594,7 +594,7 @@
                 <w:rFonts w:cs="Arial"/>
                 <w:color w:val="000000" w:themeColor="text1"/>
               </w:rPr>
-              <w:t>30</w:t>
+              <w:t>3</w:t>
             </w:r>
             <w:r>
               <w:rPr>
@@ -608,7 +608,14 @@
                 <w:rFonts w:cs="Arial"/>
                 <w:color w:val="000000" w:themeColor="text1"/>
               </w:rPr>
-              <w:t>06</w:t>
+              <w:t>0</w:t>
+            </w:r>
+            <w:r>
+              <w:rPr>
+                <w:rFonts w:cs="Arial"/>
+                <w:color w:val="000000" w:themeColor="text1"/>
+              </w:rPr>
+              <w:t>7</w:t>
             </w:r>
             <w:r>
               <w:rPr>
@@ -637,7 +644,7 @@
                 <w:rFonts w:cs="Arial"/>
                 <w:color w:val="000000" w:themeColor="text1"/>
               </w:rPr>
-              <w:t>4</w:t>
+              <w:t>5</w:t>
             </w:r>
             <w:r>
               <w:rPr>
@@ -666,8 +673,10 @@
                 <w:rFonts w:cs="Arial"/>
                 <w:color w:val="000000" w:themeColor="text1"/>
               </w:rPr>
-              <w:t>Se especifican detalles relacionados con el mantenimiento de la aplicación.</w:t>
-            </w:r>
+              <w:t>Se corrigen algunos detalles en la redacción de los temas y subtemas.</w:t>
+            </w:r>
+            <w:bookmarkStart w:id="0" w:name="_GoBack"/>
+            <w:bookmarkEnd w:id="0"/>
           </w:p>
         </w:tc>
         <w:tc>
@@ -1061,7 +1070,7 @@
           <w:r>
             <w:fldChar w:fldCharType="separate"/>
           </w:r>
-          <w:hyperlink w:anchor="_Toc422752575" w:history="1">
+          <w:hyperlink w:anchor="_Toc423696657" w:history="1">
             <w:r>
               <w:rPr>
                 <w:rStyle w:val="Hipervnculo"/>
@@ -1108,7 +1117,7 @@
                 <w:noProof/>
                 <w:webHidden/>
               </w:rPr>
-              <w:instrText xml:space="preserve"> PAGEREF _Toc422752575 \h </w:instrText>
+              <w:instrText xml:space="preserve"> PAGEREF _Toc423696657 \h </w:instrText>
             </w:r>
             <w:r>
               <w:rPr>
@@ -1156,7 +1165,7 @@
               <w:lang w:val="es-MX" w:eastAsia="es-MX"/>
             </w:rPr>
           </w:pPr>
-          <w:hyperlink w:anchor="_Toc422752576" w:history="1">
+          <w:hyperlink w:anchor="_Toc423696658" w:history="1">
             <w:r>
               <w:rPr>
                 <w:rStyle w:val="Hipervnculo"/>
@@ -1204,7 +1213,7 @@
                 <w:noProof/>
                 <w:webHidden/>
               </w:rPr>
-              <w:instrText xml:space="preserve"> PAGEREF _Toc422752576 \h </w:instrText>
+              <w:instrText xml:space="preserve"> PAGEREF _Toc423696658 \h </w:instrText>
             </w:r>
             <w:r>
               <w:rPr>
@@ -1252,7 +1261,7 @@
               <w:lang w:val="es-MX" w:eastAsia="es-MX"/>
             </w:rPr>
           </w:pPr>
-          <w:hyperlink w:anchor="_Toc422752577" w:history="1">
+          <w:hyperlink w:anchor="_Toc423696659" w:history="1">
             <w:r>
               <w:rPr>
                 <w:rStyle w:val="Hipervnculo"/>
@@ -1298,7 +1307,7 @@
                 <w:noProof/>
                 <w:webHidden/>
               </w:rPr>
-              <w:instrText xml:space="preserve"> PAGEREF _Toc422752577 \h </w:instrText>
+              <w:instrText xml:space="preserve"> PAGEREF _Toc423696659 \h </w:instrText>
             </w:r>
             <w:r>
               <w:rPr>
@@ -1346,7 +1355,7 @@
               <w:lang w:val="es-MX" w:eastAsia="es-MX"/>
             </w:rPr>
           </w:pPr>
-          <w:hyperlink w:anchor="_Toc422752578" w:history="1">
+          <w:hyperlink w:anchor="_Toc423696660" w:history="1">
             <w:r>
               <w:rPr>
                 <w:rStyle w:val="Hipervnculo"/>
@@ -1392,7 +1401,7 @@
                 <w:noProof/>
                 <w:webHidden/>
               </w:rPr>
-              <w:instrText xml:space="preserve"> PAGEREF _Toc422752578 \h </w:instrText>
+              <w:instrText xml:space="preserve"> PAGEREF _Toc423696660 \h </w:instrText>
             </w:r>
             <w:r>
               <w:rPr>
@@ -1440,7 +1449,7 @@
               <w:lang w:val="es-MX" w:eastAsia="es-MX"/>
             </w:rPr>
           </w:pPr>
-          <w:hyperlink w:anchor="_Toc422752579" w:history="1">
+          <w:hyperlink w:anchor="_Toc423696661" w:history="1">
             <w:r>
               <w:rPr>
                 <w:rStyle w:val="Hipervnculo"/>
@@ -1486,7 +1495,7 @@
                 <w:noProof/>
                 <w:webHidden/>
               </w:rPr>
-              <w:instrText xml:space="preserve"> PAGEREF _Toc422752579 \h </w:instrText>
+              <w:instrText xml:space="preserve"> PAGEREF _Toc423696661 \h </w:instrText>
             </w:r>
             <w:r>
               <w:rPr>
@@ -1534,7 +1543,7 @@
               <w:lang w:val="es-MX" w:eastAsia="es-MX"/>
             </w:rPr>
           </w:pPr>
-          <w:hyperlink w:anchor="_Toc422752580" w:history="1">
+          <w:hyperlink w:anchor="_Toc423696662" w:history="1">
             <w:r>
               <w:rPr>
                 <w:rStyle w:val="Hipervnculo"/>
@@ -1580,7 +1589,7 @@
                 <w:noProof/>
                 <w:webHidden/>
               </w:rPr>
-              <w:instrText xml:space="preserve"> PAGEREF _Toc422752580 \h </w:instrText>
+              <w:instrText xml:space="preserve"> PAGEREF _Toc423696662 \h </w:instrText>
             </w:r>
             <w:r>
               <w:rPr>
@@ -1629,7 +1638,7 @@
               <w:lang w:val="es-MX" w:eastAsia="es-MX"/>
             </w:rPr>
           </w:pPr>
-          <w:hyperlink w:anchor="_Toc422752581" w:history="1">
+          <w:hyperlink w:anchor="_Toc423696663" w:history="1">
             <w:r>
               <w:rPr>
                 <w:rStyle w:val="Hipervnculo"/>
@@ -1676,7 +1685,7 @@
                 <w:noProof/>
                 <w:webHidden/>
               </w:rPr>
-              <w:instrText xml:space="preserve"> PAGEREF _Toc422752581 \h </w:instrText>
+              <w:instrText xml:space="preserve"> PAGEREF _Toc423696663 \h </w:instrText>
             </w:r>
             <w:r>
               <w:rPr>
@@ -1724,7 +1733,7 @@
               <w:lang w:val="es-MX" w:eastAsia="es-MX"/>
             </w:rPr>
           </w:pPr>
-          <w:hyperlink w:anchor="_Toc422752582" w:history="1">
+          <w:hyperlink w:anchor="_Toc423696664" w:history="1">
             <w:r>
               <w:rPr>
                 <w:rStyle w:val="Hipervnculo"/>
@@ -1770,7 +1779,7 @@
                 <w:noProof/>
                 <w:webHidden/>
               </w:rPr>
-              <w:instrText xml:space="preserve"> PAGEREF _Toc422752582 \h </w:instrText>
+              <w:instrText xml:space="preserve"> PAGEREF _Toc423696664 \h </w:instrText>
             </w:r>
             <w:r>
               <w:rPr>
@@ -1818,7 +1827,7 @@
               <w:lang w:val="es-MX" w:eastAsia="es-MX"/>
             </w:rPr>
           </w:pPr>
-          <w:hyperlink w:anchor="_Toc422752583" w:history="1">
+          <w:hyperlink w:anchor="_Toc423696665" w:history="1">
             <w:r>
               <w:rPr>
                 <w:rStyle w:val="Hipervnculo"/>
@@ -1843,7 +1852,7 @@
                 <w:rStyle w:val="Hipervnculo"/>
                 <w:noProof/>
               </w:rPr>
-              <w:t>Funcionalidad del producto</w:t>
+              <w:t>Funciones del producto</w:t>
             </w:r>
             <w:r>
               <w:rPr>
@@ -1864,7 +1873,7 @@
                 <w:noProof/>
                 <w:webHidden/>
               </w:rPr>
-              <w:instrText xml:space="preserve"> PAGEREF _Toc422752583 \h </w:instrText>
+              <w:instrText xml:space="preserve"> PAGEREF _Toc423696665 \h </w:instrText>
             </w:r>
             <w:r>
               <w:rPr>
@@ -1912,7 +1921,7 @@
               <w:lang w:val="es-MX" w:eastAsia="es-MX"/>
             </w:rPr>
           </w:pPr>
-          <w:hyperlink w:anchor="_Toc422752584" w:history="1">
+          <w:hyperlink w:anchor="_Toc423696666" w:history="1">
             <w:r>
               <w:rPr>
                 <w:rStyle w:val="Hipervnculo"/>
@@ -1958,7 +1967,7 @@
                 <w:noProof/>
                 <w:webHidden/>
               </w:rPr>
-              <w:instrText xml:space="preserve"> PAGEREF _Toc422752584 \h </w:instrText>
+              <w:instrText xml:space="preserve"> PAGEREF _Toc423696666 \h </w:instrText>
             </w:r>
             <w:r>
               <w:rPr>
@@ -2006,7 +2015,7 @@
               <w:lang w:val="es-MX" w:eastAsia="es-MX"/>
             </w:rPr>
           </w:pPr>
-          <w:hyperlink w:anchor="_Toc422752585" w:history="1">
+          <w:hyperlink w:anchor="_Toc423696667" w:history="1">
             <w:r>
               <w:rPr>
                 <w:rStyle w:val="Hipervnculo"/>
@@ -2052,7 +2061,7 @@
                 <w:noProof/>
                 <w:webHidden/>
               </w:rPr>
-              <w:instrText xml:space="preserve"> PAGEREF _Toc422752585 \h </w:instrText>
+              <w:instrText xml:space="preserve"> PAGEREF _Toc423696667 \h </w:instrText>
             </w:r>
             <w:r>
               <w:rPr>
@@ -2100,7 +2109,7 @@
               <w:lang w:val="es-MX" w:eastAsia="es-MX"/>
             </w:rPr>
           </w:pPr>
-          <w:hyperlink w:anchor="_Toc422752586" w:history="1">
+          <w:hyperlink w:anchor="_Toc423696668" w:history="1">
             <w:r>
               <w:rPr>
                 <w:rStyle w:val="Hipervnculo"/>
@@ -2146,7 +2155,7 @@
                 <w:noProof/>
                 <w:webHidden/>
               </w:rPr>
-              <w:instrText xml:space="preserve"> PAGEREF _Toc422752586 \h </w:instrText>
+              <w:instrText xml:space="preserve"> PAGEREF _Toc423696668 \h </w:instrText>
             </w:r>
             <w:r>
               <w:rPr>
@@ -2194,7 +2203,7 @@
               <w:lang w:val="es-MX" w:eastAsia="es-MX"/>
             </w:rPr>
           </w:pPr>
-          <w:hyperlink w:anchor="_Toc422752587" w:history="1">
+          <w:hyperlink w:anchor="_Toc423696669" w:history="1">
             <w:r>
               <w:rPr>
                 <w:rStyle w:val="Hipervnculo"/>
@@ -2240,7 +2249,7 @@
                 <w:noProof/>
                 <w:webHidden/>
               </w:rPr>
-              <w:instrText xml:space="preserve"> PAGEREF _Toc422752587 \h </w:instrText>
+              <w:instrText xml:space="preserve"> PAGEREF _Toc423696669 \h </w:instrText>
             </w:r>
             <w:r>
               <w:rPr>
@@ -2289,7 +2298,7 @@
               <w:lang w:val="es-MX" w:eastAsia="es-MX"/>
             </w:rPr>
           </w:pPr>
-          <w:hyperlink w:anchor="_Toc422752588" w:history="1">
+          <w:hyperlink w:anchor="_Toc423696670" w:history="1">
             <w:r>
               <w:rPr>
                 <w:rStyle w:val="Hipervnculo"/>
@@ -2336,7 +2345,7 @@
                 <w:noProof/>
                 <w:webHidden/>
               </w:rPr>
-              <w:instrText xml:space="preserve"> PAGEREF _Toc422752588 \h </w:instrText>
+              <w:instrText xml:space="preserve"> PAGEREF _Toc423696670 \h </w:instrText>
             </w:r>
             <w:r>
               <w:rPr>
@@ -2384,7 +2393,7 @@
               <w:lang w:val="es-MX" w:eastAsia="es-MX"/>
             </w:rPr>
           </w:pPr>
-          <w:hyperlink w:anchor="_Toc422752589" w:history="1">
+          <w:hyperlink w:anchor="_Toc423696671" w:history="1">
             <w:r>
               <w:rPr>
                 <w:rStyle w:val="Hipervnculo"/>
@@ -2409,7 +2418,7 @@
                 <w:rStyle w:val="Hipervnculo"/>
                 <w:noProof/>
               </w:rPr>
-              <w:t>Requisitos comunes de los interfaces</w:t>
+              <w:t>Interfaces externas</w:t>
             </w:r>
             <w:r>
               <w:rPr>
@@ -2430,7 +2439,7 @@
                 <w:noProof/>
                 <w:webHidden/>
               </w:rPr>
-              <w:instrText xml:space="preserve"> PAGEREF _Toc422752589 \h </w:instrText>
+              <w:instrText xml:space="preserve"> PAGEREF _Toc423696671 \h </w:instrText>
             </w:r>
             <w:r>
               <w:rPr>
@@ -2476,7 +2485,7 @@
               <w:lang w:val="es-MX" w:eastAsia="es-MX"/>
             </w:rPr>
           </w:pPr>
-          <w:hyperlink w:anchor="_Toc422752590" w:history="1">
+          <w:hyperlink w:anchor="_Toc423696672" w:history="1">
             <w:r>
               <w:rPr>
                 <w:rStyle w:val="Hipervnculo"/>
@@ -2522,7 +2531,7 @@
                 <w:noProof/>
                 <w:webHidden/>
               </w:rPr>
-              <w:instrText xml:space="preserve"> PAGEREF _Toc422752590 \h </w:instrText>
+              <w:instrText xml:space="preserve"> PAGEREF _Toc423696672 \h </w:instrText>
             </w:r>
             <w:r>
               <w:rPr>
@@ -2568,7 +2577,7 @@
               <w:lang w:val="es-MX" w:eastAsia="es-MX"/>
             </w:rPr>
           </w:pPr>
-          <w:hyperlink w:anchor="_Toc422752591" w:history="1">
+          <w:hyperlink w:anchor="_Toc423696673" w:history="1">
             <w:r>
               <w:rPr>
                 <w:rStyle w:val="Hipervnculo"/>
@@ -2612,7 +2621,7 @@
                 <w:noProof/>
                 <w:webHidden/>
               </w:rPr>
-              <w:instrText xml:space="preserve"> PAGEREF _Toc422752591 \h </w:instrText>
+              <w:instrText xml:space="preserve"> PAGEREF _Toc423696673 \h </w:instrText>
             </w:r>
             <w:r>
               <w:rPr>
@@ -2658,7 +2667,7 @@
               <w:lang w:val="es-MX" w:eastAsia="es-MX"/>
             </w:rPr>
           </w:pPr>
-          <w:hyperlink w:anchor="_Toc422752592" w:history="1">
+          <w:hyperlink w:anchor="_Toc423696674" w:history="1">
             <w:r>
               <w:rPr>
                 <w:rStyle w:val="Hipervnculo"/>
@@ -2702,7 +2711,7 @@
                 <w:noProof/>
                 <w:webHidden/>
               </w:rPr>
-              <w:instrText xml:space="preserve"> PAGEREF _Toc422752592 \h </w:instrText>
+              <w:instrText xml:space="preserve"> PAGEREF _Toc423696674 \h </w:instrText>
             </w:r>
             <w:r>
               <w:rPr>
@@ -2748,7 +2757,7 @@
               <w:lang w:val="es-MX" w:eastAsia="es-MX"/>
             </w:rPr>
           </w:pPr>
-          <w:hyperlink w:anchor="_Toc422752593" w:history="1">
+          <w:hyperlink w:anchor="_Toc423696675" w:history="1">
             <w:r>
               <w:rPr>
                 <w:rStyle w:val="Hipervnculo"/>
@@ -2792,7 +2801,7 @@
                 <w:noProof/>
                 <w:webHidden/>
               </w:rPr>
-              <w:instrText xml:space="preserve"> PAGEREF _Toc422752593 \h </w:instrText>
+              <w:instrText xml:space="preserve"> PAGEREF _Toc423696675 \h </w:instrText>
             </w:r>
             <w:r>
               <w:rPr>
@@ -2840,7 +2849,7 @@
               <w:lang w:val="es-MX" w:eastAsia="es-MX"/>
             </w:rPr>
           </w:pPr>
-          <w:hyperlink w:anchor="_Toc422752594" w:history="1">
+          <w:hyperlink w:anchor="_Toc423696676" w:history="1">
             <w:r>
               <w:rPr>
                 <w:rStyle w:val="Hipervnculo"/>
@@ -2886,7 +2895,7 @@
                 <w:noProof/>
                 <w:webHidden/>
               </w:rPr>
-              <w:instrText xml:space="preserve"> PAGEREF _Toc422752594 \h </w:instrText>
+              <w:instrText xml:space="preserve"> PAGEREF _Toc423696676 \h </w:instrText>
             </w:r>
             <w:r>
               <w:rPr>
@@ -2932,7 +2941,7 @@
               <w:lang w:val="es-MX" w:eastAsia="es-MX"/>
             </w:rPr>
           </w:pPr>
-          <w:hyperlink w:anchor="_Toc422752595" w:history="1">
+          <w:hyperlink w:anchor="_Toc423696677" w:history="1">
             <w:r>
               <w:rPr>
                 <w:rStyle w:val="Hipervnculo"/>
@@ -2976,7 +2985,7 @@
                 <w:noProof/>
                 <w:webHidden/>
               </w:rPr>
-              <w:instrText xml:space="preserve"> PAGEREF _Toc422752595 \h </w:instrText>
+              <w:instrText xml:space="preserve"> PAGEREF _Toc423696677 \h </w:instrText>
             </w:r>
             <w:r>
               <w:rPr>
@@ -3022,7 +3031,7 @@
               <w:lang w:val="es-MX" w:eastAsia="es-MX"/>
             </w:rPr>
           </w:pPr>
-          <w:hyperlink w:anchor="_Toc422752596" w:history="1">
+          <w:hyperlink w:anchor="_Toc423696678" w:history="1">
             <w:r>
               <w:rPr>
                 <w:rStyle w:val="Hipervnculo"/>
@@ -3066,7 +3075,7 @@
                 <w:noProof/>
                 <w:webHidden/>
               </w:rPr>
-              <w:instrText xml:space="preserve"> PAGEREF _Toc422752596 \h </w:instrText>
+              <w:instrText xml:space="preserve"> PAGEREF _Toc423696678 \h </w:instrText>
             </w:r>
             <w:r>
               <w:rPr>
@@ -3112,7 +3121,7 @@
               <w:lang w:val="es-MX" w:eastAsia="es-MX"/>
             </w:rPr>
           </w:pPr>
-          <w:hyperlink w:anchor="_Toc422752597" w:history="1">
+          <w:hyperlink w:anchor="_Toc423696679" w:history="1">
             <w:r>
               <w:rPr>
                 <w:rStyle w:val="Hipervnculo"/>
@@ -3156,7 +3165,7 @@
                 <w:noProof/>
                 <w:webHidden/>
               </w:rPr>
-              <w:instrText xml:space="preserve"> PAGEREF _Toc422752597 \h </w:instrText>
+              <w:instrText xml:space="preserve"> PAGEREF _Toc423696679 \h </w:instrText>
             </w:r>
             <w:r>
               <w:rPr>
@@ -3202,7 +3211,7 @@
               <w:lang w:val="es-MX" w:eastAsia="es-MX"/>
             </w:rPr>
           </w:pPr>
-          <w:hyperlink w:anchor="_Toc422752598" w:history="1">
+          <w:hyperlink w:anchor="_Toc423696680" w:history="1">
             <w:r>
               <w:rPr>
                 <w:rStyle w:val="Hipervnculo"/>
@@ -3246,7 +3255,7 @@
                 <w:noProof/>
                 <w:webHidden/>
               </w:rPr>
-              <w:instrText xml:space="preserve"> PAGEREF _Toc422752598 \h </w:instrText>
+              <w:instrText xml:space="preserve"> PAGEREF _Toc423696680 \h </w:instrText>
             </w:r>
             <w:r>
               <w:rPr>
@@ -3292,7 +3301,7 @@
               <w:lang w:val="es-MX" w:eastAsia="es-MX"/>
             </w:rPr>
           </w:pPr>
-          <w:hyperlink w:anchor="_Toc422752599" w:history="1">
+          <w:hyperlink w:anchor="_Toc423696681" w:history="1">
             <w:r>
               <w:rPr>
                 <w:rStyle w:val="Hipervnculo"/>
@@ -3336,7 +3345,7 @@
                 <w:noProof/>
                 <w:webHidden/>
               </w:rPr>
-              <w:instrText xml:space="preserve"> PAGEREF _Toc422752599 \h </w:instrText>
+              <w:instrText xml:space="preserve"> PAGEREF _Toc423696681 \h </w:instrText>
             </w:r>
             <w:r>
               <w:rPr>
@@ -3382,7 +3391,7 @@
               <w:lang w:val="es-MX" w:eastAsia="es-MX"/>
             </w:rPr>
           </w:pPr>
-          <w:hyperlink w:anchor="_Toc422752600" w:history="1">
+          <w:hyperlink w:anchor="_Toc423696682" w:history="1">
             <w:r>
               <w:rPr>
                 <w:rStyle w:val="Hipervnculo"/>
@@ -3428,7 +3437,7 @@
                 <w:noProof/>
                 <w:webHidden/>
               </w:rPr>
-              <w:instrText xml:space="preserve"> PAGEREF _Toc422752600 \h </w:instrText>
+              <w:instrText xml:space="preserve"> PAGEREF _Toc423696682 \h </w:instrText>
             </w:r>
             <w:r>
               <w:rPr>
@@ -3474,7 +3483,7 @@
               <w:lang w:val="es-MX" w:eastAsia="es-MX"/>
             </w:rPr>
           </w:pPr>
-          <w:hyperlink w:anchor="_Toc422752601" w:history="1">
+          <w:hyperlink w:anchor="_Toc423696683" w:history="1">
             <w:r>
               <w:rPr>
                 <w:rStyle w:val="Hipervnculo"/>
@@ -3518,7 +3527,7 @@
                 <w:noProof/>
                 <w:webHidden/>
               </w:rPr>
-              <w:instrText xml:space="preserve"> PAGEREF _Toc422752601 \h </w:instrText>
+              <w:instrText xml:space="preserve"> PAGEREF _Toc423696683 \h </w:instrText>
             </w:r>
             <w:r>
               <w:rPr>
@@ -3564,7 +3573,7 @@
               <w:lang w:val="es-MX" w:eastAsia="es-MX"/>
             </w:rPr>
           </w:pPr>
-          <w:hyperlink w:anchor="_Toc422752602" w:history="1">
+          <w:hyperlink w:anchor="_Toc423696684" w:history="1">
             <w:r>
               <w:rPr>
                 <w:rStyle w:val="Hipervnculo"/>
@@ -3608,7 +3617,7 @@
                 <w:noProof/>
                 <w:webHidden/>
               </w:rPr>
-              <w:instrText xml:space="preserve"> PAGEREF _Toc422752602 \h </w:instrText>
+              <w:instrText xml:space="preserve"> PAGEREF _Toc423696684 \h </w:instrText>
             </w:r>
             <w:r>
               <w:rPr>
@@ -3654,7 +3663,7 @@
               <w:lang w:val="es-MX" w:eastAsia="es-MX"/>
             </w:rPr>
           </w:pPr>
-          <w:hyperlink w:anchor="_Toc422752603" w:history="1">
+          <w:hyperlink w:anchor="_Toc423696685" w:history="1">
             <w:r>
               <w:rPr>
                 <w:rStyle w:val="Hipervnculo"/>
@@ -3698,7 +3707,7 @@
                 <w:noProof/>
                 <w:webHidden/>
               </w:rPr>
-              <w:instrText xml:space="preserve"> PAGEREF _Toc422752603 \h </w:instrText>
+              <w:instrText xml:space="preserve"> PAGEREF _Toc423696685 \h </w:instrText>
             </w:r>
             <w:r>
               <w:rPr>
@@ -3744,7 +3753,7 @@
               <w:lang w:val="es-MX" w:eastAsia="es-MX"/>
             </w:rPr>
           </w:pPr>
-          <w:hyperlink w:anchor="_Toc422752604" w:history="1">
+          <w:hyperlink w:anchor="_Toc423696686" w:history="1">
             <w:r>
               <w:rPr>
                 <w:rStyle w:val="Hipervnculo"/>
@@ -3788,7 +3797,7 @@
                 <w:noProof/>
                 <w:webHidden/>
               </w:rPr>
-              <w:instrText xml:space="preserve"> PAGEREF _Toc422752604 \h </w:instrText>
+              <w:instrText xml:space="preserve"> PAGEREF _Toc423696686 \h </w:instrText>
             </w:r>
             <w:r>
               <w:rPr>
@@ -3834,7 +3843,7 @@
               <w:lang w:val="es-MX" w:eastAsia="es-MX"/>
             </w:rPr>
           </w:pPr>
-          <w:hyperlink w:anchor="_Toc422752605" w:history="1">
+          <w:hyperlink w:anchor="_Toc423696687" w:history="1">
             <w:r>
               <w:rPr>
                 <w:rStyle w:val="Hipervnculo"/>
@@ -3878,7 +3887,7 @@
                 <w:noProof/>
                 <w:webHidden/>
               </w:rPr>
-              <w:instrText xml:space="preserve"> PAGEREF _Toc422752605 \h </w:instrText>
+              <w:instrText xml:space="preserve"> PAGEREF _Toc423696687 \h </w:instrText>
             </w:r>
             <w:r>
               <w:rPr>
@@ -3924,7 +3933,7 @@
               <w:lang w:val="es-MX" w:eastAsia="es-MX"/>
             </w:rPr>
           </w:pPr>
-          <w:hyperlink w:anchor="_Toc422752606" w:history="1">
+          <w:hyperlink w:anchor="_Toc423696688" w:history="1">
             <w:r>
               <w:rPr>
                 <w:rStyle w:val="Hipervnculo"/>
@@ -3968,7 +3977,7 @@
                 <w:noProof/>
                 <w:webHidden/>
               </w:rPr>
-              <w:instrText xml:space="preserve"> PAGEREF _Toc422752606 \h </w:instrText>
+              <w:instrText xml:space="preserve"> PAGEREF _Toc423696688 \h </w:instrText>
             </w:r>
             <w:r>
               <w:rPr>
@@ -4014,7 +4023,7 @@
               <w:lang w:val="es-MX" w:eastAsia="es-MX"/>
             </w:rPr>
           </w:pPr>
-          <w:hyperlink w:anchor="_Toc422752607" w:history="1">
+          <w:hyperlink w:anchor="_Toc423696689" w:history="1">
             <w:r>
               <w:rPr>
                 <w:rStyle w:val="Hipervnculo"/>
@@ -4058,7 +4067,7 @@
                 <w:noProof/>
                 <w:webHidden/>
               </w:rPr>
-              <w:instrText xml:space="preserve"> PAGEREF _Toc422752607 \h </w:instrText>
+              <w:instrText xml:space="preserve"> PAGEREF _Toc423696689 \h </w:instrText>
             </w:r>
             <w:r>
               <w:rPr>
@@ -4104,7 +4113,7 @@
               <w:lang w:val="es-MX" w:eastAsia="es-MX"/>
             </w:rPr>
           </w:pPr>
-          <w:hyperlink w:anchor="_Toc422752608" w:history="1">
+          <w:hyperlink w:anchor="_Toc423696690" w:history="1">
             <w:r>
               <w:rPr>
                 <w:rStyle w:val="Hipervnculo"/>
@@ -4148,7 +4157,7 @@
                 <w:noProof/>
                 <w:webHidden/>
               </w:rPr>
-              <w:instrText xml:space="preserve"> PAGEREF _Toc422752608 \h </w:instrText>
+              <w:instrText xml:space="preserve"> PAGEREF _Toc423696690 \h </w:instrText>
             </w:r>
             <w:r>
               <w:rPr>
@@ -4196,7 +4205,7 @@
               <w:lang w:val="es-MX" w:eastAsia="es-MX"/>
             </w:rPr>
           </w:pPr>
-          <w:hyperlink w:anchor="_Toc422752609" w:history="1">
+          <w:hyperlink w:anchor="_Toc423696691" w:history="1">
             <w:r>
               <w:rPr>
                 <w:rStyle w:val="Hipervnculo"/>
@@ -4242,7 +4251,7 @@
                 <w:noProof/>
                 <w:webHidden/>
               </w:rPr>
-              <w:instrText xml:space="preserve"> PAGEREF _Toc422752609 \h </w:instrText>
+              <w:instrText xml:space="preserve"> PAGEREF _Toc423696691 \h </w:instrText>
             </w:r>
             <w:r>
               <w:rPr>
@@ -4290,7 +4299,7 @@
               <w:lang w:val="es-MX" w:eastAsia="es-MX"/>
             </w:rPr>
           </w:pPr>
-          <w:hyperlink w:anchor="_Toc422752610" w:history="1">
+          <w:hyperlink w:anchor="_Toc423696692" w:history="1">
             <w:r>
               <w:rPr>
                 <w:rStyle w:val="Hipervnculo"/>
@@ -4338,7 +4347,7 @@
                 <w:noProof/>
                 <w:webHidden/>
               </w:rPr>
-              <w:instrText xml:space="preserve"> PAGEREF _Toc422752610 \h </w:instrText>
+              <w:instrText xml:space="preserve"> PAGEREF _Toc423696692 \h </w:instrText>
             </w:r>
             <w:r>
               <w:rPr>
@@ -4386,7 +4395,7 @@
               <w:lang w:val="es-MX" w:eastAsia="es-MX"/>
             </w:rPr>
           </w:pPr>
-          <w:hyperlink w:anchor="_Toc422752611" w:history="1">
+          <w:hyperlink w:anchor="_Toc423696693" w:history="1">
             <w:r>
               <w:rPr>
                 <w:rStyle w:val="Hipervnculo"/>
@@ -4434,7 +4443,7 @@
                 <w:noProof/>
                 <w:webHidden/>
               </w:rPr>
-              <w:instrText xml:space="preserve"> PAGEREF _Toc422752611 \h </w:instrText>
+              <w:instrText xml:space="preserve"> PAGEREF _Toc423696693 \h </w:instrText>
             </w:r>
             <w:r>
               <w:rPr>
@@ -4482,7 +4491,7 @@
               <w:lang w:val="es-MX" w:eastAsia="es-MX"/>
             </w:rPr>
           </w:pPr>
-          <w:hyperlink w:anchor="_Toc422752612" w:history="1">
+          <w:hyperlink w:anchor="_Toc423696694" w:history="1">
             <w:r>
               <w:rPr>
                 <w:rStyle w:val="Hipervnculo"/>
@@ -4530,7 +4539,7 @@
                 <w:noProof/>
                 <w:webHidden/>
               </w:rPr>
-              <w:instrText xml:space="preserve"> PAGEREF _Toc422752612 \h </w:instrText>
+              <w:instrText xml:space="preserve"> PAGEREF _Toc423696694 \h </w:instrText>
             </w:r>
             <w:r>
               <w:rPr>
@@ -4579,7 +4588,7 @@
               <w:lang w:val="es-MX" w:eastAsia="es-MX"/>
             </w:rPr>
           </w:pPr>
-          <w:hyperlink w:anchor="_Toc422752613" w:history="1">
+          <w:hyperlink w:anchor="_Toc423696695" w:history="1">
             <w:r>
               <w:rPr>
                 <w:rStyle w:val="Hipervnculo"/>
@@ -4628,7 +4637,7 @@
                 <w:noProof/>
                 <w:webHidden/>
               </w:rPr>
-              <w:instrText xml:space="preserve"> PAGEREF _Toc422752613 \h </w:instrText>
+              <w:instrText xml:space="preserve"> PAGEREF _Toc423696695 \h </w:instrText>
             </w:r>
             <w:r>
               <w:rPr>
@@ -4688,24 +4697,24 @@
       <w:pPr>
         <w:pStyle w:val="Ttulo1"/>
       </w:pPr>
-      <w:bookmarkStart w:id="0" w:name="_Toc33238232"/>
-      <w:bookmarkStart w:id="1" w:name="_Toc33411059"/>
+      <w:bookmarkStart w:id="1" w:name="_Toc33238232"/>
+      <w:bookmarkStart w:id="2" w:name="_Toc33411059"/>
       <w:r>
         <w:rPr>
           <w:lang w:val="es-MX"/>
         </w:rPr>
         <w:br w:type="page"/>
       </w:r>
-      <w:bookmarkStart w:id="2" w:name="_Toc418626312"/>
-      <w:bookmarkStart w:id="3" w:name="_Toc422752575"/>
+      <w:bookmarkStart w:id="3" w:name="_Toc418626312"/>
+      <w:bookmarkStart w:id="4" w:name="_Toc423696657"/>
       <w:r>
         <w:lastRenderedPageBreak/>
         <w:t>Introducción</w:t>
       </w:r>
-      <w:bookmarkEnd w:id="0"/>
       <w:bookmarkEnd w:id="1"/>
       <w:bookmarkEnd w:id="2"/>
       <w:bookmarkEnd w:id="3"/>
+      <w:bookmarkEnd w:id="4"/>
     </w:p>
     <w:p/>
     <w:p>
@@ -4747,18 +4756,18 @@
           <w:lang w:val="es-MX"/>
         </w:rPr>
       </w:pPr>
-      <w:bookmarkStart w:id="4" w:name="_Toc33411060"/>
-      <w:bookmarkStart w:id="5" w:name="_Toc418626313"/>
-      <w:bookmarkStart w:id="6" w:name="_Toc422752576"/>
+      <w:bookmarkStart w:id="5" w:name="_Toc33411060"/>
+      <w:bookmarkStart w:id="6" w:name="_Toc418626313"/>
+      <w:bookmarkStart w:id="7" w:name="_Toc423696658"/>
       <w:r>
         <w:rPr>
           <w:lang w:val="es-MX"/>
         </w:rPr>
         <w:t>Propósito</w:t>
       </w:r>
-      <w:bookmarkEnd w:id="4"/>
       <w:bookmarkEnd w:id="5"/>
       <w:bookmarkEnd w:id="6"/>
+      <w:bookmarkEnd w:id="7"/>
     </w:p>
     <w:p>
       <w:pPr>
@@ -4943,11 +4952,11 @@
       <w:pPr>
         <w:pStyle w:val="Ttulo2"/>
       </w:pPr>
-      <w:bookmarkStart w:id="7" w:name="_Toc422752577"/>
+      <w:bookmarkStart w:id="8" w:name="_Toc423696659"/>
       <w:r>
         <w:t>Ámbito del sistema</w:t>
       </w:r>
-      <w:bookmarkEnd w:id="7"/>
+      <w:bookmarkEnd w:id="8"/>
     </w:p>
     <w:p/>
     <w:p>
@@ -6751,9 +6760,9 @@
       </w:tr>
     </w:tbl>
     <w:p>
-      <w:bookmarkStart w:id="8" w:name="_Toc33238236"/>
-      <w:bookmarkStart w:id="9" w:name="_Toc33411063"/>
-      <w:bookmarkStart w:id="10" w:name="_Toc418626316"/>
+      <w:bookmarkStart w:id="9" w:name="_Toc33238236"/>
+      <w:bookmarkStart w:id="10" w:name="_Toc33411063"/>
+      <w:bookmarkStart w:id="11" w:name="_Toc418626316"/>
     </w:p>
     <w:p/>
     <w:p/>
@@ -6763,15 +6772,15 @@
       <w:pPr>
         <w:pStyle w:val="Ttulo2"/>
       </w:pPr>
-      <w:bookmarkStart w:id="11" w:name="_Toc422752578"/>
+      <w:bookmarkStart w:id="12" w:name="_Toc423696660"/>
       <w:r>
         <w:lastRenderedPageBreak/>
         <w:t>Definiciones, acrónimos y abreviaturas</w:t>
       </w:r>
-      <w:bookmarkEnd w:id="8"/>
       <w:bookmarkEnd w:id="9"/>
       <w:bookmarkEnd w:id="10"/>
       <w:bookmarkEnd w:id="11"/>
+      <w:bookmarkEnd w:id="12"/>
     </w:p>
     <w:p/>
     <w:tbl>
@@ -7375,17 +7384,17 @@
       <w:pPr>
         <w:pStyle w:val="Ttulo2"/>
       </w:pPr>
-      <w:bookmarkStart w:id="12" w:name="_Toc33238237"/>
-      <w:bookmarkStart w:id="13" w:name="_Toc33411064"/>
-      <w:bookmarkStart w:id="14" w:name="_Toc418626317"/>
-      <w:bookmarkStart w:id="15" w:name="_Toc422752579"/>
+      <w:bookmarkStart w:id="13" w:name="_Toc33238237"/>
+      <w:bookmarkStart w:id="14" w:name="_Toc33411064"/>
+      <w:bookmarkStart w:id="15" w:name="_Toc418626317"/>
+      <w:bookmarkStart w:id="16" w:name="_Toc423696661"/>
       <w:r>
         <w:t>Referencias</w:t>
       </w:r>
-      <w:bookmarkEnd w:id="12"/>
       <w:bookmarkEnd w:id="13"/>
       <w:bookmarkEnd w:id="14"/>
       <w:bookmarkEnd w:id="15"/>
+      <w:bookmarkEnd w:id="16"/>
     </w:p>
     <w:p/>
     <w:tbl>
@@ -8624,11 +8633,11 @@
       <w:pPr>
         <w:pStyle w:val="Ttulo2"/>
       </w:pPr>
-      <w:bookmarkStart w:id="16" w:name="_Toc422752580"/>
+      <w:bookmarkStart w:id="17" w:name="_Toc423696662"/>
       <w:r>
         <w:t>Visión general del documento</w:t>
       </w:r>
-      <w:bookmarkEnd w:id="16"/>
+      <w:bookmarkEnd w:id="17"/>
     </w:p>
     <w:p/>
     <w:p>
@@ -8939,35 +8948,35 @@
       <w:pPr>
         <w:pStyle w:val="Ttulo1"/>
       </w:pPr>
-      <w:bookmarkStart w:id="17" w:name="_Toc33238239"/>
-      <w:bookmarkStart w:id="18" w:name="_Toc33411066"/>
-      <w:bookmarkStart w:id="19" w:name="_Toc418626319"/>
-      <w:bookmarkStart w:id="20" w:name="_Toc422752581"/>
+      <w:bookmarkStart w:id="18" w:name="_Toc33238239"/>
+      <w:bookmarkStart w:id="19" w:name="_Toc33411066"/>
+      <w:bookmarkStart w:id="20" w:name="_Toc418626319"/>
+      <w:bookmarkStart w:id="21" w:name="_Toc423696663"/>
       <w:r>
         <w:lastRenderedPageBreak/>
         <w:t>Descripción general</w:t>
       </w:r>
-      <w:bookmarkEnd w:id="17"/>
       <w:bookmarkEnd w:id="18"/>
       <w:bookmarkEnd w:id="19"/>
       <w:bookmarkEnd w:id="20"/>
+      <w:bookmarkEnd w:id="21"/>
     </w:p>
     <w:p/>
     <w:p>
       <w:pPr>
         <w:pStyle w:val="Ttulo2"/>
       </w:pPr>
-      <w:bookmarkStart w:id="21" w:name="_Toc33238240"/>
-      <w:bookmarkStart w:id="22" w:name="_Toc33411067"/>
-      <w:bookmarkStart w:id="23" w:name="_Toc418626320"/>
-      <w:bookmarkStart w:id="24" w:name="_Toc422752582"/>
+      <w:bookmarkStart w:id="22" w:name="_Toc33238240"/>
+      <w:bookmarkStart w:id="23" w:name="_Toc33411067"/>
+      <w:bookmarkStart w:id="24" w:name="_Toc418626320"/>
+      <w:bookmarkStart w:id="25" w:name="_Toc423696664"/>
       <w:r>
         <w:t>Perspectiva del producto</w:t>
       </w:r>
-      <w:bookmarkEnd w:id="21"/>
       <w:bookmarkEnd w:id="22"/>
       <w:bookmarkEnd w:id="23"/>
       <w:bookmarkEnd w:id="24"/>
+      <w:bookmarkEnd w:id="25"/>
     </w:p>
     <w:p>
       <w:pPr>
@@ -9101,19 +9110,25 @@
       <w:pPr>
         <w:pStyle w:val="Ttulo2"/>
       </w:pPr>
-      <w:bookmarkStart w:id="25" w:name="_Toc532878319"/>
-      <w:bookmarkStart w:id="26" w:name="_Toc33238241"/>
-      <w:bookmarkStart w:id="27" w:name="_Toc33411068"/>
-      <w:bookmarkStart w:id="28" w:name="_Toc418626321"/>
-      <w:bookmarkStart w:id="29" w:name="_Toc422752583"/>
+      <w:bookmarkStart w:id="26" w:name="_Toc532878319"/>
+      <w:bookmarkStart w:id="27" w:name="_Toc33238241"/>
+      <w:bookmarkStart w:id="28" w:name="_Toc33411068"/>
+      <w:bookmarkStart w:id="29" w:name="_Toc418626321"/>
+      <w:bookmarkStart w:id="30" w:name="_Toc423696665"/>
       <w:r>
-        <w:t>Funcionalidad del producto</w:t>
+        <w:t>Funcio</w:t>
       </w:r>
-      <w:bookmarkEnd w:id="25"/>
+      <w:r>
+        <w:t>nes</w:t>
+      </w:r>
+      <w:r>
+        <w:t xml:space="preserve"> del producto</w:t>
+      </w:r>
       <w:bookmarkEnd w:id="26"/>
       <w:bookmarkEnd w:id="27"/>
       <w:bookmarkEnd w:id="28"/>
       <w:bookmarkEnd w:id="29"/>
+      <w:bookmarkEnd w:id="30"/>
     </w:p>
     <w:p>
       <w:pPr>
@@ -9143,9 +9158,9 @@
           <w:szCs w:val="22"/>
         </w:rPr>
       </w:pPr>
-      <w:bookmarkStart w:id="30" w:name="_Toc532878320"/>
-      <w:bookmarkStart w:id="31" w:name="_Toc33238242"/>
-      <w:bookmarkStart w:id="32" w:name="_Toc33411069"/>
+      <w:bookmarkStart w:id="31" w:name="_Toc532878320"/>
+      <w:bookmarkStart w:id="32" w:name="_Toc33238242"/>
+      <w:bookmarkStart w:id="33" w:name="_Toc33411069"/>
       <w:r>
         <w:rPr>
           <w:rFonts w:ascii="Arial" w:hAnsi="Arial" w:cs="Arial"/>
@@ -9415,17 +9430,17 @@
       <w:pPr>
         <w:pStyle w:val="Ttulo2"/>
       </w:pPr>
-      <w:bookmarkStart w:id="33" w:name="_Toc418626322"/>
-      <w:bookmarkStart w:id="34" w:name="_Toc422752584"/>
+      <w:bookmarkStart w:id="34" w:name="_Toc418626322"/>
+      <w:bookmarkStart w:id="35" w:name="_Toc423696666"/>
       <w:r>
         <w:lastRenderedPageBreak/>
         <w:t>Características de los usuarios</w:t>
       </w:r>
-      <w:bookmarkEnd w:id="30"/>
       <w:bookmarkEnd w:id="31"/>
       <w:bookmarkEnd w:id="32"/>
       <w:bookmarkEnd w:id="33"/>
       <w:bookmarkEnd w:id="34"/>
+      <w:bookmarkEnd w:id="35"/>
     </w:p>
     <w:p/>
     <w:tbl>
@@ -10650,19 +10665,19 @@
       <w:pPr>
         <w:pStyle w:val="Ttulo2"/>
       </w:pPr>
-      <w:bookmarkStart w:id="35" w:name="_Toc532878321"/>
-      <w:bookmarkStart w:id="36" w:name="_Toc33238243"/>
-      <w:bookmarkStart w:id="37" w:name="_Toc33411070"/>
-      <w:bookmarkStart w:id="38" w:name="_Toc418626323"/>
-      <w:bookmarkStart w:id="39" w:name="_Toc422752585"/>
+      <w:bookmarkStart w:id="36" w:name="_Toc532878321"/>
+      <w:bookmarkStart w:id="37" w:name="_Toc33238243"/>
+      <w:bookmarkStart w:id="38" w:name="_Toc33411070"/>
+      <w:bookmarkStart w:id="39" w:name="_Toc418626323"/>
+      <w:bookmarkStart w:id="40" w:name="_Toc423696667"/>
       <w:r>
         <w:t>Restricciones</w:t>
       </w:r>
-      <w:bookmarkEnd w:id="35"/>
       <w:bookmarkEnd w:id="36"/>
       <w:bookmarkEnd w:id="37"/>
       <w:bookmarkEnd w:id="38"/>
       <w:bookmarkEnd w:id="39"/>
+      <w:bookmarkEnd w:id="40"/>
     </w:p>
     <w:p>
       <w:pPr>
@@ -10927,19 +10942,19 @@
       <w:pPr>
         <w:pStyle w:val="Ttulo2"/>
       </w:pPr>
-      <w:bookmarkStart w:id="40" w:name="_Toc532878322"/>
-      <w:bookmarkStart w:id="41" w:name="_Toc33238244"/>
-      <w:bookmarkStart w:id="42" w:name="_Toc33411071"/>
-      <w:bookmarkStart w:id="43" w:name="_Toc418626324"/>
-      <w:bookmarkStart w:id="44" w:name="_Toc422752586"/>
+      <w:bookmarkStart w:id="41" w:name="_Toc532878322"/>
+      <w:bookmarkStart w:id="42" w:name="_Toc33238244"/>
+      <w:bookmarkStart w:id="43" w:name="_Toc33411071"/>
+      <w:bookmarkStart w:id="44" w:name="_Toc418626324"/>
+      <w:bookmarkStart w:id="45" w:name="_Toc423696668"/>
       <w:r>
         <w:t>Suposiciones y dependencias</w:t>
       </w:r>
-      <w:bookmarkEnd w:id="40"/>
       <w:bookmarkEnd w:id="41"/>
       <w:bookmarkEnd w:id="42"/>
       <w:bookmarkEnd w:id="43"/>
       <w:bookmarkEnd w:id="44"/>
+      <w:bookmarkEnd w:id="45"/>
     </w:p>
     <w:p>
       <w:pPr>
@@ -11083,11 +11098,11 @@
       <w:pPr>
         <w:pStyle w:val="Ttulo2"/>
       </w:pPr>
-      <w:bookmarkStart w:id="45" w:name="_Toc422752587"/>
+      <w:bookmarkStart w:id="46" w:name="_Toc423696669"/>
       <w:r>
         <w:t>Requisitos futuros</w:t>
       </w:r>
-      <w:bookmarkEnd w:id="45"/>
+      <w:bookmarkEnd w:id="46"/>
     </w:p>
     <w:p>
       <w:pPr>
@@ -11372,20 +11387,20 @@
       <w:pPr>
         <w:pStyle w:val="Ttulo1"/>
       </w:pPr>
-      <w:bookmarkStart w:id="46" w:name="_Toc532878324"/>
-      <w:bookmarkStart w:id="47" w:name="_Toc33238246"/>
-      <w:bookmarkStart w:id="48" w:name="_Toc33411073"/>
-      <w:bookmarkStart w:id="49" w:name="_Toc418626326"/>
-      <w:bookmarkStart w:id="50" w:name="_Toc422752588"/>
+      <w:bookmarkStart w:id="47" w:name="_Toc532878324"/>
+      <w:bookmarkStart w:id="48" w:name="_Toc33238246"/>
+      <w:bookmarkStart w:id="49" w:name="_Toc33411073"/>
+      <w:bookmarkStart w:id="50" w:name="_Toc418626326"/>
+      <w:bookmarkStart w:id="51" w:name="_Toc423696670"/>
       <w:r>
         <w:lastRenderedPageBreak/>
         <w:t>Requisitos específicos</w:t>
       </w:r>
-      <w:bookmarkEnd w:id="46"/>
       <w:bookmarkEnd w:id="47"/>
       <w:bookmarkEnd w:id="48"/>
       <w:bookmarkEnd w:id="49"/>
       <w:bookmarkEnd w:id="50"/>
+      <w:bookmarkEnd w:id="51"/>
     </w:p>
     <w:p>
       <w:pPr>
@@ -29489,15 +29504,11 @@
       <w:pPr>
         <w:pStyle w:val="Ttulo2"/>
       </w:pPr>
-      <w:bookmarkStart w:id="51" w:name="_Toc33411074"/>
-      <w:bookmarkStart w:id="52" w:name="_Toc418626327"/>
-      <w:bookmarkStart w:id="53" w:name="_Toc422752589"/>
+      <w:bookmarkStart w:id="52" w:name="_Toc423696671"/>
       <w:r>
-        <w:t>Requisitos comunes de los interfaces</w:t>
+        <w:t>Interfaces externas</w:t>
       </w:r>
-      <w:bookmarkEnd w:id="51"/>
       <w:bookmarkEnd w:id="52"/>
-      <w:bookmarkEnd w:id="53"/>
     </w:p>
     <w:p>
       <w:pPr>
@@ -29522,20 +29533,20 @@
           <w:lang w:val="es-MX"/>
         </w:rPr>
       </w:pPr>
-      <w:bookmarkStart w:id="54" w:name="_Toc33238248"/>
-      <w:bookmarkStart w:id="55" w:name="_Toc33411075"/>
-      <w:bookmarkStart w:id="56" w:name="_Toc418626328"/>
-      <w:bookmarkStart w:id="57" w:name="_Toc422752590"/>
+      <w:bookmarkStart w:id="53" w:name="_Toc33238248"/>
+      <w:bookmarkStart w:id="54" w:name="_Toc33411075"/>
+      <w:bookmarkStart w:id="55" w:name="_Toc418626328"/>
+      <w:bookmarkStart w:id="56" w:name="_Toc423696672"/>
       <w:r>
         <w:rPr>
           <w:lang w:val="es-MX"/>
         </w:rPr>
         <w:t>Interfaces de usuario</w:t>
       </w:r>
+      <w:bookmarkEnd w:id="53"/>
       <w:bookmarkEnd w:id="54"/>
       <w:bookmarkEnd w:id="55"/>
       <w:bookmarkEnd w:id="56"/>
-      <w:bookmarkEnd w:id="57"/>
     </w:p>
     <w:p>
       <w:pPr>
@@ -29873,8 +29884,6 @@
         </w:rPr>
         <w:t>El tipo de letra será Segoe UI en lugar de Arial.</w:t>
       </w:r>
-      <w:bookmarkStart w:id="58" w:name="_GoBack"/>
-      <w:bookmarkEnd w:id="58"/>
     </w:p>
     <w:p>
       <w:pPr>
@@ -29981,15 +29990,15 @@
       <w:pPr>
         <w:pStyle w:val="Ttulo3"/>
       </w:pPr>
-      <w:bookmarkStart w:id="59" w:name="_Toc33411076"/>
-      <w:bookmarkStart w:id="60" w:name="_Toc418626329"/>
-      <w:bookmarkStart w:id="61" w:name="_Toc422752591"/>
+      <w:bookmarkStart w:id="57" w:name="_Toc33411076"/>
+      <w:bookmarkStart w:id="58" w:name="_Toc418626329"/>
+      <w:bookmarkStart w:id="59" w:name="_Toc423696673"/>
       <w:r>
         <w:t>Interfaces de hardware</w:t>
       </w:r>
+      <w:bookmarkEnd w:id="57"/>
+      <w:bookmarkEnd w:id="58"/>
       <w:bookmarkEnd w:id="59"/>
-      <w:bookmarkEnd w:id="60"/>
-      <w:bookmarkEnd w:id="61"/>
     </w:p>
     <w:p>
       <w:pPr>
@@ -30149,15 +30158,15 @@
       <w:pPr>
         <w:pStyle w:val="Ttulo3"/>
       </w:pPr>
-      <w:bookmarkStart w:id="62" w:name="_Toc33411077"/>
-      <w:bookmarkStart w:id="63" w:name="_Toc418626330"/>
-      <w:bookmarkStart w:id="64" w:name="_Toc422752592"/>
+      <w:bookmarkStart w:id="60" w:name="_Toc33411077"/>
+      <w:bookmarkStart w:id="61" w:name="_Toc418626330"/>
+      <w:bookmarkStart w:id="62" w:name="_Toc423696674"/>
       <w:r>
         <w:t>Interfaces de software</w:t>
       </w:r>
+      <w:bookmarkEnd w:id="60"/>
+      <w:bookmarkEnd w:id="61"/>
       <w:bookmarkEnd w:id="62"/>
-      <w:bookmarkEnd w:id="63"/>
-      <w:bookmarkEnd w:id="64"/>
     </w:p>
     <w:p/>
     <w:p>
@@ -30251,15 +30260,15 @@
       <w:pPr>
         <w:pStyle w:val="Ttulo3"/>
       </w:pPr>
-      <w:bookmarkStart w:id="65" w:name="_Toc33411078"/>
-      <w:bookmarkStart w:id="66" w:name="_Toc418626331"/>
-      <w:bookmarkStart w:id="67" w:name="_Toc422752593"/>
+      <w:bookmarkStart w:id="63" w:name="_Toc33411078"/>
+      <w:bookmarkStart w:id="64" w:name="_Toc418626331"/>
+      <w:bookmarkStart w:id="65" w:name="_Toc423696675"/>
       <w:r>
         <w:t>Interfaces de comunicación</w:t>
       </w:r>
+      <w:bookmarkEnd w:id="63"/>
+      <w:bookmarkEnd w:id="64"/>
       <w:bookmarkEnd w:id="65"/>
-      <w:bookmarkEnd w:id="66"/>
-      <w:bookmarkEnd w:id="67"/>
     </w:p>
     <w:p/>
     <w:p>
@@ -30293,12 +30302,12 @@
       <w:pPr>
         <w:pStyle w:val="Ttulo2"/>
       </w:pPr>
-      <w:bookmarkStart w:id="68" w:name="_Toc422752594"/>
+      <w:bookmarkStart w:id="66" w:name="_Toc423696676"/>
       <w:r>
         <w:lastRenderedPageBreak/>
         <w:t>Funciones</w:t>
       </w:r>
-      <w:bookmarkEnd w:id="68"/>
+      <w:bookmarkEnd w:id="66"/>
     </w:p>
     <w:p/>
     <w:p>
@@ -30332,17 +30341,17 @@
       <w:pPr>
         <w:pStyle w:val="Ttulo3"/>
       </w:pPr>
-      <w:bookmarkStart w:id="69" w:name="_Toc33238253"/>
-      <w:bookmarkStart w:id="70" w:name="_Toc33411080"/>
-      <w:bookmarkStart w:id="71" w:name="_Toc418626333"/>
-      <w:bookmarkStart w:id="72" w:name="_Toc422752595"/>
+      <w:bookmarkStart w:id="67" w:name="_Toc33238253"/>
+      <w:bookmarkStart w:id="68" w:name="_Toc33411080"/>
+      <w:bookmarkStart w:id="69" w:name="_Toc418626333"/>
+      <w:bookmarkStart w:id="70" w:name="_Toc423696677"/>
       <w:r>
         <w:t>Requisito funcional 1</w:t>
       </w:r>
+      <w:bookmarkEnd w:id="67"/>
+      <w:bookmarkEnd w:id="68"/>
       <w:bookmarkEnd w:id="69"/>
       <w:bookmarkEnd w:id="70"/>
-      <w:bookmarkEnd w:id="71"/>
-      <w:bookmarkEnd w:id="72"/>
     </w:p>
     <w:p>
       <w:pPr>
@@ -30438,15 +30447,15 @@
       <w:pPr>
         <w:pStyle w:val="Ttulo3"/>
       </w:pPr>
-      <w:bookmarkStart w:id="73" w:name="_Toc33411081"/>
-      <w:bookmarkStart w:id="74" w:name="_Toc418626334"/>
-      <w:bookmarkStart w:id="75" w:name="_Toc422752596"/>
+      <w:bookmarkStart w:id="71" w:name="_Toc33411081"/>
+      <w:bookmarkStart w:id="72" w:name="_Toc418626334"/>
+      <w:bookmarkStart w:id="73" w:name="_Toc423696678"/>
       <w:r>
         <w:t>Requisito funcional 2</w:t>
       </w:r>
+      <w:bookmarkEnd w:id="71"/>
+      <w:bookmarkEnd w:id="72"/>
       <w:bookmarkEnd w:id="73"/>
-      <w:bookmarkEnd w:id="74"/>
-      <w:bookmarkEnd w:id="75"/>
     </w:p>
     <w:p>
       <w:pPr>
@@ -30560,15 +30569,15 @@
       <w:pPr>
         <w:pStyle w:val="Ttulo3"/>
       </w:pPr>
-      <w:bookmarkStart w:id="76" w:name="_Toc33411082"/>
-      <w:bookmarkStart w:id="77" w:name="_Toc418626335"/>
-      <w:bookmarkStart w:id="78" w:name="_Toc422752597"/>
+      <w:bookmarkStart w:id="74" w:name="_Toc33411082"/>
+      <w:bookmarkStart w:id="75" w:name="_Toc418626335"/>
+      <w:bookmarkStart w:id="76" w:name="_Toc423696679"/>
       <w:r>
         <w:t>Requisito funcional 3</w:t>
       </w:r>
+      <w:bookmarkEnd w:id="74"/>
+      <w:bookmarkEnd w:id="75"/>
       <w:bookmarkEnd w:id="76"/>
-      <w:bookmarkEnd w:id="77"/>
-      <w:bookmarkEnd w:id="78"/>
     </w:p>
     <w:p/>
     <w:p>
@@ -30616,15 +30625,70 @@
       <w:pPr>
         <w:pStyle w:val="Ttulo3"/>
       </w:pPr>
-      <w:bookmarkStart w:id="79" w:name="_Toc33411083"/>
-      <w:bookmarkStart w:id="80" w:name="_Toc418626336"/>
-      <w:bookmarkStart w:id="81" w:name="_Toc422752598"/>
+      <w:bookmarkStart w:id="77" w:name="_Toc33411083"/>
+      <w:bookmarkStart w:id="78" w:name="_Toc418626336"/>
+      <w:bookmarkStart w:id="79" w:name="_Toc423696680"/>
       <w:r>
         <w:t>Requisito funcional</w:t>
       </w:r>
-      <w:bookmarkEnd w:id="79"/>
+      <w:bookmarkEnd w:id="77"/>
       <w:r>
         <w:t xml:space="preserve"> 4</w:t>
+      </w:r>
+      <w:bookmarkEnd w:id="78"/>
+      <w:bookmarkEnd w:id="79"/>
+    </w:p>
+    <w:p/>
+    <w:p>
+      <w:pPr>
+        <w:pStyle w:val="Normalindentado3"/>
+        <w:spacing w:line="480" w:lineRule="auto"/>
+        <w:jc w:val="both"/>
+        <w:rPr>
+          <w:rFonts w:cs="Arial"/>
+          <w:sz w:val="22"/>
+          <w:szCs w:val="22"/>
+          <w:lang w:val="es-MX"/>
+        </w:rPr>
+      </w:pPr>
+      <w:r>
+        <w:rPr>
+          <w:rFonts w:cs="Arial"/>
+          <w:b/>
+          <w:sz w:val="22"/>
+          <w:szCs w:val="22"/>
+          <w:lang w:val="es-MX"/>
+        </w:rPr>
+        <w:t>Respaldar base de datos</w:t>
+      </w:r>
+      <w:r>
+        <w:rPr>
+          <w:rFonts w:cs="Arial"/>
+          <w:sz w:val="22"/>
+          <w:szCs w:val="22"/>
+          <w:lang w:val="es-MX"/>
+        </w:rPr>
+        <w:t xml:space="preserve">: </w:t>
+      </w:r>
+      <w:r>
+        <w:rPr>
+          <w:rFonts w:cs="Arial"/>
+          <w:sz w:val="22"/>
+          <w:szCs w:val="22"/>
+          <w:lang w:val="es-MX"/>
+        </w:rPr>
+        <w:t>La aplicación contará con un  apartado que permitirá realizar tanto el respaldo de los registros de la base de datos como su posterior recuperación, esto solamente será posible de manera manual y no como un servicio en segundo plano que lo realice de manera automática.</w:t>
+      </w:r>
+    </w:p>
+    <w:p>
+      <w:pPr>
+        <w:pStyle w:val="Ttulo3"/>
+      </w:pPr>
+      <w:bookmarkStart w:id="80" w:name="_Toc418626337"/>
+      <w:bookmarkStart w:id="81" w:name="_Toc423696681"/>
+      <w:r>
+        <w:lastRenderedPageBreak/>
+        <w:t>Requisito funcional 5</w:t>
       </w:r>
       <w:bookmarkEnd w:id="80"/>
       <w:bookmarkEnd w:id="81"/>
@@ -30650,7 +30714,7 @@
           <w:szCs w:val="22"/>
           <w:lang w:val="es-MX"/>
         </w:rPr>
-        <w:t>Respaldar base de datos</w:t>
+        <w:t>Modificar registros:</w:t>
       </w:r>
       <w:r>
         <w:rPr>
@@ -30659,7 +30723,7 @@
           <w:szCs w:val="22"/>
           <w:lang w:val="es-MX"/>
         </w:rPr>
-        <w:t xml:space="preserve">: </w:t>
+        <w:t xml:space="preserve"> </w:t>
       </w:r>
       <w:r>
         <w:rPr>
@@ -30668,23 +30732,82 @@
           <w:szCs w:val="22"/>
           <w:lang w:val="es-MX"/>
         </w:rPr>
-        <w:t>La aplicación contará con un  apartado que permitirá realizar tanto el respaldo de los registros de la base de datos como su posterior recuperación, esto solamente será posible de manera manual y no como un servicio en segundo plano que lo realice de manera automática.</w:t>
+        <w:t xml:space="preserve">Los registros almacenados podrán ser modificados posterior a haber sido guardados a excepción de las </w:t>
+      </w:r>
+      <w:r>
+        <w:rPr>
+          <w:rFonts w:cs="Arial"/>
+          <w:sz w:val="22"/>
+          <w:szCs w:val="22"/>
+          <w:lang w:val="es-MX"/>
+        </w:rPr>
+        <w:t>PK</w:t>
+      </w:r>
+      <w:r>
+        <w:rPr>
+          <w:rFonts w:cs="Arial"/>
+          <w:sz w:val="22"/>
+          <w:szCs w:val="22"/>
+          <w:lang w:val="es-MX"/>
+        </w:rPr>
+        <w:t xml:space="preserve"> las cuales solo podrán ser alteradas directamente desde la </w:t>
+      </w:r>
+      <w:r>
+        <w:rPr>
+          <w:rFonts w:cs="Arial"/>
+          <w:sz w:val="22"/>
+          <w:szCs w:val="22"/>
+          <w:lang w:val="es-MX"/>
+        </w:rPr>
+        <w:t>BD</w:t>
+      </w:r>
+      <w:r>
+        <w:rPr>
+          <w:rFonts w:cs="Arial"/>
+          <w:sz w:val="22"/>
+          <w:szCs w:val="22"/>
+          <w:lang w:val="es-MX"/>
+        </w:rPr>
+        <w:t xml:space="preserve"> o mediante una sección especial a la cual solo podrá tener acceso el personal con más alto rango dentro de la empresa.</w:t>
       </w:r>
     </w:p>
     <w:p>
       <w:pPr>
+        <w:pStyle w:val="Normalindentado3"/>
+        <w:spacing w:line="480" w:lineRule="auto"/>
+        <w:jc w:val="both"/>
+        <w:rPr>
+          <w:rFonts w:cs="Arial"/>
+          <w:sz w:val="22"/>
+          <w:szCs w:val="22"/>
+          <w:lang w:val="es-MX"/>
+        </w:rPr>
+      </w:pPr>
+    </w:p>
+    <w:p>
+      <w:pPr>
         <w:pStyle w:val="Ttulo3"/>
-      </w:pPr>
-      <w:bookmarkStart w:id="82" w:name="_Toc418626337"/>
-      <w:bookmarkStart w:id="83" w:name="_Toc422752599"/>
+        <w:spacing w:line="480" w:lineRule="auto"/>
+        <w:jc w:val="both"/>
+        <w:rPr>
+          <w:sz w:val="22"/>
+          <w:szCs w:val="22"/>
+          <w:lang w:val="es-MX"/>
+        </w:rPr>
+      </w:pPr>
+      <w:bookmarkStart w:id="82" w:name="_Toc418626338"/>
+      <w:bookmarkStart w:id="83" w:name="_Toc423696682"/>
       <w:r>
-        <w:lastRenderedPageBreak/>
-        <w:t>Requisito funcional 5</w:t>
+        <w:rPr>
+          <w:sz w:val="22"/>
+          <w:szCs w:val="22"/>
+          <w:lang w:val="es-MX"/>
+        </w:rPr>
+        <w:t>Requisito funcional 6</w:t>
       </w:r>
       <w:bookmarkEnd w:id="82"/>
       <w:bookmarkEnd w:id="83"/>
     </w:p>
-    <w:p/>
     <w:p>
       <w:pPr>
         <w:pStyle w:val="Normalindentado3"/>
@@ -30705,7 +30828,7 @@
           <w:szCs w:val="22"/>
           <w:lang w:val="es-MX"/>
         </w:rPr>
-        <w:t>Modificar registros:</w:t>
+        <w:t>Borrar registros:</w:t>
       </w:r>
       <w:r>
         <w:rPr>
@@ -30723,25 +30846,7 @@
           <w:szCs w:val="22"/>
           <w:lang w:val="es-MX"/>
         </w:rPr>
-        <w:t xml:space="preserve">Los registros almacenados podrán ser modificados posterior a haber sido guardados a excepción de las </w:t>
-      </w:r>
-      <w:r>
-        <w:rPr>
-          <w:rFonts w:cs="Arial"/>
-          <w:sz w:val="22"/>
-          <w:szCs w:val="22"/>
-          <w:lang w:val="es-MX"/>
-        </w:rPr>
-        <w:t>PK</w:t>
-      </w:r>
-      <w:r>
-        <w:rPr>
-          <w:rFonts w:cs="Arial"/>
-          <w:sz w:val="22"/>
-          <w:szCs w:val="22"/>
-          <w:lang w:val="es-MX"/>
-        </w:rPr>
-        <w:t xml:space="preserve"> las cuales solo podrán ser alteradas directamente desde la </w:t>
+        <w:t xml:space="preserve">No se contará con ninguna función para el borrado de los registros, ningún registro será borrado de la </w:t>
       </w:r>
       <w:r>
         <w:rPr>
@@ -30759,46 +30864,40 @@
           <w:szCs w:val="22"/>
           <w:lang w:val="es-MX"/>
         </w:rPr>
-        <w:t xml:space="preserve"> o mediante una sección especial a la cual solo podrá tener acceso el personal con más alto rango dentro de la empresa.</w:t>
+        <w:t xml:space="preserve"> sino que pasará a un estado de activo a inactivo gracias a lo cual, además de contar siempre con ese registro para futuras consultas se podrán hacer modificaciones en los apartados tales como inventario o </w:t>
+      </w:r>
+      <w:r>
+        <w:rPr>
+          <w:rFonts w:cs="Arial"/>
+          <w:sz w:val="22"/>
+          <w:szCs w:val="22"/>
+          <w:lang w:val="es-MX"/>
+        </w:rPr>
+        <w:t>CL</w:t>
+      </w:r>
+      <w:r>
+        <w:rPr>
+          <w:rFonts w:cs="Arial"/>
+          <w:sz w:val="22"/>
+          <w:szCs w:val="22"/>
+          <w:lang w:val="es-MX"/>
+        </w:rPr>
+        <w:t>.</w:t>
       </w:r>
     </w:p>
     <w:p>
       <w:pPr>
-        <w:pStyle w:val="Normalindentado3"/>
-        <w:spacing w:line="480" w:lineRule="auto"/>
-        <w:jc w:val="both"/>
-        <w:rPr>
-          <w:rFonts w:cs="Arial"/>
-          <w:sz w:val="22"/>
-          <w:szCs w:val="22"/>
-          <w:lang w:val="es-MX"/>
-        </w:rPr>
-      </w:pPr>
-    </w:p>
-    <w:p>
-      <w:pPr>
         <w:pStyle w:val="Ttulo3"/>
-        <w:spacing w:line="480" w:lineRule="auto"/>
-        <w:jc w:val="both"/>
-        <w:rPr>
-          <w:sz w:val="22"/>
-          <w:szCs w:val="22"/>
-          <w:lang w:val="es-MX"/>
-        </w:rPr>
-      </w:pPr>
-      <w:bookmarkStart w:id="84" w:name="_Toc418626338"/>
-      <w:bookmarkStart w:id="85" w:name="_Toc422752600"/>
+      </w:pPr>
+      <w:bookmarkStart w:id="84" w:name="_Toc418626339"/>
+      <w:bookmarkStart w:id="85" w:name="_Toc423696683"/>
       <w:r>
-        <w:rPr>
-          <w:sz w:val="22"/>
-          <w:szCs w:val="22"/>
-          <w:lang w:val="es-MX"/>
-        </w:rPr>
-        <w:t>Requisito funcional 6</w:t>
+        <w:t>Requisito funcional 7</w:t>
       </w:r>
       <w:bookmarkEnd w:id="84"/>
       <w:bookmarkEnd w:id="85"/>
     </w:p>
+    <w:p/>
     <w:p>
       <w:pPr>
         <w:pStyle w:val="Normalindentado3"/>
@@ -30819,7 +30918,7 @@
           <w:szCs w:val="22"/>
           <w:lang w:val="es-MX"/>
         </w:rPr>
-        <w:t>Borrar registros:</w:t>
+        <w:t>Bloquear credenciales:</w:t>
       </w:r>
       <w:r>
         <w:rPr>
@@ -30837,7 +30936,7 @@
           <w:szCs w:val="22"/>
           <w:lang w:val="es-MX"/>
         </w:rPr>
-        <w:t xml:space="preserve">No se contará con ninguna función para el borrado de los registros, ningún registro será borrado de la </w:t>
+        <w:t xml:space="preserve">Cuando el intento de acceso a la aplicación haya superado el límite de 5 intentos las credenciales utilizadas quedaran bloqueadas por periodos de </w:t>
       </w:r>
       <w:r>
         <w:rPr>
@@ -30846,7 +30945,7 @@
           <w:szCs w:val="22"/>
           <w:lang w:val="es-MX"/>
         </w:rPr>
-        <w:t>BD</w:t>
+        <w:t>1 hora en relación al evento</w:t>
       </w:r>
       <w:r>
         <w:rPr>
@@ -30855,35 +30954,17 @@
           <w:szCs w:val="22"/>
           <w:lang w:val="es-MX"/>
         </w:rPr>
-        <w:t xml:space="preserve"> sino que pasará a un estado de activo a inactivo gracias a lo cual, además de contar siempre con ese registro para futuras consultas se podrán hacer modificaciones en los apartados tales como inventario o </w:t>
-      </w:r>
-      <w:r>
-        <w:rPr>
-          <w:rFonts w:cs="Arial"/>
-          <w:sz w:val="22"/>
-          <w:szCs w:val="22"/>
-          <w:lang w:val="es-MX"/>
-        </w:rPr>
-        <w:t>CL</w:t>
-      </w:r>
-      <w:r>
-        <w:rPr>
-          <w:rFonts w:cs="Arial"/>
-          <w:sz w:val="22"/>
-          <w:szCs w:val="22"/>
-          <w:lang w:val="es-MX"/>
-        </w:rPr>
-        <w:t>.</w:t>
+        <w:t>, en caso de que se intente ingresar con credenciales no registradas en el sistema las mismas serán bloqueadas desde el primer intento.</w:t>
       </w:r>
     </w:p>
     <w:p>
       <w:pPr>
         <w:pStyle w:val="Ttulo3"/>
       </w:pPr>
-      <w:bookmarkStart w:id="86" w:name="_Toc418626339"/>
-      <w:bookmarkStart w:id="87" w:name="_Toc422752601"/>
+      <w:bookmarkStart w:id="86" w:name="_Toc418626340"/>
+      <w:bookmarkStart w:id="87" w:name="_Toc423696684"/>
       <w:r>
-        <w:t>Requisito funcional 7</w:t>
+        <w:t>Requisito funcional 8</w:t>
       </w:r>
       <w:bookmarkEnd w:id="86"/>
       <w:bookmarkEnd w:id="87"/>
@@ -30909,78 +30990,6 @@
           <w:szCs w:val="22"/>
           <w:lang w:val="es-MX"/>
         </w:rPr>
-        <w:t>Bloquear credenciales:</w:t>
-      </w:r>
-      <w:r>
-        <w:rPr>
-          <w:rFonts w:cs="Arial"/>
-          <w:sz w:val="22"/>
-          <w:szCs w:val="22"/>
-          <w:lang w:val="es-MX"/>
-        </w:rPr>
-        <w:t xml:space="preserve"> </w:t>
-      </w:r>
-      <w:r>
-        <w:rPr>
-          <w:rFonts w:cs="Arial"/>
-          <w:sz w:val="22"/>
-          <w:szCs w:val="22"/>
-          <w:lang w:val="es-MX"/>
-        </w:rPr>
-        <w:t xml:space="preserve">Cuando el intento de acceso a la aplicación haya superado el límite de 5 intentos las credenciales utilizadas quedaran bloqueadas por periodos de </w:t>
-      </w:r>
-      <w:r>
-        <w:rPr>
-          <w:rFonts w:cs="Arial"/>
-          <w:sz w:val="22"/>
-          <w:szCs w:val="22"/>
-          <w:lang w:val="es-MX"/>
-        </w:rPr>
-        <w:t>1 hora en relación al evento</w:t>
-      </w:r>
-      <w:r>
-        <w:rPr>
-          <w:rFonts w:cs="Arial"/>
-          <w:sz w:val="22"/>
-          <w:szCs w:val="22"/>
-          <w:lang w:val="es-MX"/>
-        </w:rPr>
-        <w:t>, en caso de que se intente ingresar con credenciales no registradas en el sistema las mismas serán bloqueadas desde el primer intento.</w:t>
-      </w:r>
-    </w:p>
-    <w:p>
-      <w:pPr>
-        <w:pStyle w:val="Ttulo3"/>
-      </w:pPr>
-      <w:bookmarkStart w:id="88" w:name="_Toc418626340"/>
-      <w:bookmarkStart w:id="89" w:name="_Toc422752602"/>
-      <w:r>
-        <w:t>Requisito funcional 8</w:t>
-      </w:r>
-      <w:bookmarkEnd w:id="88"/>
-      <w:bookmarkEnd w:id="89"/>
-    </w:p>
-    <w:p/>
-    <w:p>
-      <w:pPr>
-        <w:pStyle w:val="Normalindentado3"/>
-        <w:spacing w:line="480" w:lineRule="auto"/>
-        <w:jc w:val="both"/>
-        <w:rPr>
-          <w:rFonts w:cs="Arial"/>
-          <w:sz w:val="22"/>
-          <w:szCs w:val="22"/>
-          <w:lang w:val="es-MX"/>
-        </w:rPr>
-      </w:pPr>
-      <w:r>
-        <w:rPr>
-          <w:rFonts w:cs="Arial"/>
-          <w:b/>
-          <w:sz w:val="22"/>
-          <w:szCs w:val="22"/>
-          <w:lang w:val="es-MX"/>
-        </w:rPr>
         <w:t>Generar logs de eventos:</w:t>
       </w:r>
       <w:r>
@@ -31046,15 +31055,129 @@
       <w:pPr>
         <w:pStyle w:val="Ttulo3"/>
       </w:pPr>
-      <w:bookmarkStart w:id="90" w:name="_Toc418626342"/>
-      <w:bookmarkStart w:id="91" w:name="_Toc422752603"/>
+      <w:bookmarkStart w:id="88" w:name="_Toc418626342"/>
+      <w:bookmarkStart w:id="89" w:name="_Toc423696685"/>
       <w:r>
         <w:lastRenderedPageBreak/>
         <w:t xml:space="preserve">Requisito funcional </w:t>
       </w:r>
+      <w:bookmarkEnd w:id="88"/>
+      <w:r>
+        <w:t>9</w:t>
+      </w:r>
+      <w:bookmarkEnd w:id="89"/>
+    </w:p>
+    <w:p>
+      <w:pPr>
+        <w:pStyle w:val="Normalindentado3"/>
+        <w:spacing w:line="480" w:lineRule="auto"/>
+        <w:jc w:val="both"/>
+        <w:rPr>
+          <w:rFonts w:cs="Arial"/>
+          <w:sz w:val="22"/>
+          <w:szCs w:val="22"/>
+          <w:lang w:val="es-MX"/>
+        </w:rPr>
+      </w:pPr>
+    </w:p>
+    <w:p>
+      <w:pPr>
+        <w:pStyle w:val="Normalindentado3"/>
+        <w:spacing w:line="480" w:lineRule="auto"/>
+        <w:jc w:val="both"/>
+        <w:rPr>
+          <w:rFonts w:cs="Arial"/>
+          <w:sz w:val="22"/>
+          <w:szCs w:val="22"/>
+          <w:lang w:val="es-MX"/>
+        </w:rPr>
+      </w:pPr>
+      <w:r>
+        <w:rPr>
+          <w:rFonts w:cs="Arial"/>
+          <w:b/>
+          <w:sz w:val="22"/>
+          <w:szCs w:val="22"/>
+          <w:lang w:val="es-MX"/>
+        </w:rPr>
+        <w:t>Duplicidad de registros:</w:t>
+      </w:r>
+      <w:r>
+        <w:rPr>
+          <w:rFonts w:cs="Arial"/>
+          <w:sz w:val="22"/>
+          <w:szCs w:val="22"/>
+          <w:lang w:val="es-MX"/>
+        </w:rPr>
+        <w:t xml:space="preserve"> </w:t>
+      </w:r>
+      <w:r>
+        <w:rPr>
+          <w:rFonts w:cs="Arial"/>
+          <w:sz w:val="22"/>
+          <w:szCs w:val="22"/>
+          <w:lang w:val="es-MX"/>
+        </w:rPr>
+        <w:t xml:space="preserve">No se permitirán distintos registros para un mismo tipo de producto o </w:t>
+      </w:r>
+      <w:r>
+        <w:rPr>
+          <w:rFonts w:cs="Arial"/>
+          <w:sz w:val="22"/>
+          <w:szCs w:val="22"/>
+          <w:lang w:val="es-MX"/>
+        </w:rPr>
+        <w:t>CL</w:t>
+      </w:r>
+      <w:r>
+        <w:rPr>
+          <w:rFonts w:cs="Arial"/>
+          <w:sz w:val="22"/>
+          <w:szCs w:val="22"/>
+          <w:lang w:val="es-MX"/>
+        </w:rPr>
+        <w:t xml:space="preserve">, por ello contarán con un status el cual los identificará  como dados de baja en el caso de los </w:t>
+      </w:r>
+      <w:r>
+        <w:rPr>
+          <w:rFonts w:cs="Arial"/>
+          <w:sz w:val="22"/>
+          <w:szCs w:val="22"/>
+          <w:lang w:val="es-MX"/>
+        </w:rPr>
+        <w:t>CL</w:t>
+      </w:r>
+      <w:r>
+        <w:rPr>
+          <w:rFonts w:cs="Arial"/>
+          <w:sz w:val="22"/>
+          <w:szCs w:val="22"/>
+          <w:lang w:val="es-MX"/>
+        </w:rPr>
+        <w:t xml:space="preserve"> o como fuera del catálogo en el caso de los productos, esto con el fin de que no se generen distintos registros derivados como fueren servicios para un mismo cliente, por poner un ejemplo, lo cual podría provocar confusión y diferencias not</w:t>
+      </w:r>
+      <w:r>
+        <w:rPr>
+          <w:rFonts w:cs="Arial"/>
+          <w:sz w:val="22"/>
+          <w:szCs w:val="22"/>
+          <w:lang w:val="es-MX"/>
+        </w:rPr>
+        <w:t>orias entre uno y otro registro.</w:t>
+      </w:r>
+    </w:p>
+    <w:p>
+      <w:pPr>
+        <w:pStyle w:val="Ttulo3"/>
+      </w:pPr>
+      <w:bookmarkStart w:id="90" w:name="_Toc418626343"/>
+      <w:bookmarkStart w:id="91" w:name="_Toc423696686"/>
+      <w:r>
+        <w:t xml:space="preserve">Requisito funcional </w:t>
+      </w:r>
       <w:bookmarkEnd w:id="90"/>
       <w:r>
-        <w:t>9</w:t>
+        <w:t>10</w:t>
       </w:r>
       <w:bookmarkEnd w:id="91"/>
     </w:p>
@@ -31091,7 +31214,7 @@
           <w:szCs w:val="22"/>
           <w:lang w:val="es-MX"/>
         </w:rPr>
-        <w:t>Duplicidad de registros:</w:t>
+        <w:t>Guardado de datos:</w:t>
       </w:r>
       <w:r>
         <w:rPr>
@@ -31109,7 +31232,7 @@
           <w:szCs w:val="22"/>
           <w:lang w:val="es-MX"/>
         </w:rPr>
-        <w:t xml:space="preserve">No se permitirán distintos registros para un mismo tipo de producto o </w:t>
+        <w:t xml:space="preserve">En caso de algún fallo en la conexión a la </w:t>
       </w:r>
       <w:r>
         <w:rPr>
@@ -31118,7 +31241,7 @@
           <w:szCs w:val="22"/>
           <w:lang w:val="es-MX"/>
         </w:rPr>
-        <w:t>CL</w:t>
+        <w:t xml:space="preserve">BD </w:t>
       </w:r>
       <w:r>
         <w:rPr>
@@ -31127,51 +31250,38 @@
           <w:szCs w:val="22"/>
           <w:lang w:val="es-MX"/>
         </w:rPr>
-        <w:t xml:space="preserve">, por ello contarán con un status el cual los identificará  como dados de baja en el caso de los </w:t>
-      </w:r>
-      <w:r>
-        <w:rPr>
-          <w:rFonts w:cs="Arial"/>
-          <w:sz w:val="22"/>
-          <w:szCs w:val="22"/>
-          <w:lang w:val="es-MX"/>
-        </w:rPr>
-        <w:t>CL</w:t>
-      </w:r>
-      <w:r>
-        <w:rPr>
-          <w:rFonts w:cs="Arial"/>
-          <w:sz w:val="22"/>
-          <w:szCs w:val="22"/>
-          <w:lang w:val="es-MX"/>
-        </w:rPr>
-        <w:t xml:space="preserve"> o como fuera del catálogo en el caso de los productos, esto con el fin de que no se generen distintos registros derivados como fueren servicios para un mismo cliente, por poner un ejemplo, lo cual podría provocar confusión y diferencias not</w:t>
-      </w:r>
-      <w:r>
-        <w:rPr>
-          <w:rFonts w:cs="Arial"/>
-          <w:sz w:val="22"/>
-          <w:szCs w:val="22"/>
-          <w:lang w:val="es-MX"/>
-        </w:rPr>
-        <w:t>orias entre uno y otro registro.</w:t>
+        <w:t>u otras circunstancias como un corte inesperado de la energía eléctrica todos los datos previos a ser almacenados que no hayan sido guardados no podrán ser recuperados de modo alguno por lo cual será necesario volverá ingresarlos en los campos del formulario correspondiente.</w:t>
       </w:r>
     </w:p>
     <w:p>
       <w:pPr>
+        <w:pStyle w:val="Normalindentado3"/>
+        <w:spacing w:line="480" w:lineRule="auto"/>
+        <w:jc w:val="both"/>
+        <w:rPr>
+          <w:rFonts w:cs="Arial"/>
+          <w:sz w:val="22"/>
+          <w:szCs w:val="22"/>
+          <w:lang w:val="es-MX"/>
+        </w:rPr>
+      </w:pPr>
+    </w:p>
+    <w:p>
+      <w:pPr>
         <w:pStyle w:val="Ttulo3"/>
       </w:pPr>
-      <w:bookmarkStart w:id="92" w:name="_Toc418626343"/>
-      <w:bookmarkStart w:id="93" w:name="_Toc422752604"/>
+      <w:bookmarkStart w:id="92" w:name="_Toc418626344"/>
+      <w:bookmarkStart w:id="93" w:name="_Toc423696687"/>
       <w:r>
         <w:t xml:space="preserve">Requisito funcional </w:t>
       </w:r>
       <w:bookmarkEnd w:id="92"/>
       <w:r>
-        <w:t>10</w:t>
+        <w:t>11</w:t>
       </w:r>
       <w:bookmarkEnd w:id="93"/>
     </w:p>
+    <w:p/>
     <w:p>
       <w:pPr>
         <w:pStyle w:val="Normalindentado3"/>
@@ -31184,19 +31294,6 @@
           <w:lang w:val="es-MX"/>
         </w:rPr>
       </w:pPr>
-    </w:p>
-    <w:p>
-      <w:pPr>
-        <w:pStyle w:val="Normalindentado3"/>
-        <w:spacing w:line="480" w:lineRule="auto"/>
-        <w:jc w:val="both"/>
-        <w:rPr>
-          <w:rFonts w:cs="Arial"/>
-          <w:sz w:val="22"/>
-          <w:szCs w:val="22"/>
-          <w:lang w:val="es-MX"/>
-        </w:rPr>
-      </w:pPr>
       <w:r>
         <w:rPr>
           <w:rFonts w:cs="Arial"/>
@@ -31205,7 +31302,7 @@
           <w:szCs w:val="22"/>
           <w:lang w:val="es-MX"/>
         </w:rPr>
-        <w:t>Guardado de datos:</w:t>
+        <w:t>Visualizar registros:</w:t>
       </w:r>
       <w:r>
         <w:rPr>
@@ -31223,7 +31320,7 @@
           <w:szCs w:val="22"/>
           <w:lang w:val="es-MX"/>
         </w:rPr>
-        <w:t xml:space="preserve">En caso de algún fallo en la conexión a la </w:t>
+        <w:t>Los datos almacenados deben poder ser visualizados y consultados desde la interfaz de la aplicación, esto mediante  el uso de tablas desplegables ajustadas el tamaño general de la aplicación</w:t>
       </w:r>
       <w:r>
         <w:rPr>
@@ -31232,47 +31329,24 @@
           <w:szCs w:val="22"/>
           <w:lang w:val="es-MX"/>
         </w:rPr>
-        <w:t xml:space="preserve">BD </w:t>
-      </w:r>
-      <w:r>
-        <w:rPr>
-          <w:rFonts w:cs="Arial"/>
-          <w:sz w:val="22"/>
-          <w:szCs w:val="22"/>
-          <w:lang w:val="es-MX"/>
-        </w:rPr>
-        <w:t>u otras circunstancias como un corte inesperado de la energía eléctrica todos los datos previos a ser almacenados que no hayan sido guardados no podrán ser recuperados de modo alguno por lo cual será necesario volverá ingresarlos en los campos del formulario correspondiente.</w:t>
+        <w:t>, así mismo estas tablas deberán contar con la opción de visualización que permita realizar las búsquedas mediante los distintos campos de dicha tabla.</w:t>
       </w:r>
     </w:p>
     <w:p>
       <w:pPr>
-        <w:pStyle w:val="Normalindentado3"/>
-        <w:spacing w:line="480" w:lineRule="auto"/>
-        <w:jc w:val="both"/>
-        <w:rPr>
-          <w:rFonts w:cs="Arial"/>
-          <w:sz w:val="22"/>
-          <w:szCs w:val="22"/>
-          <w:lang w:val="es-MX"/>
-        </w:rPr>
-      </w:pPr>
-    </w:p>
-    <w:p>
-      <w:pPr>
         <w:pStyle w:val="Ttulo3"/>
       </w:pPr>
-      <w:bookmarkStart w:id="94" w:name="_Toc418626344"/>
-      <w:bookmarkStart w:id="95" w:name="_Toc422752605"/>
+      <w:bookmarkStart w:id="94" w:name="_Toc418626345"/>
+      <w:bookmarkStart w:id="95" w:name="_Toc423696688"/>
       <w:r>
         <w:t xml:space="preserve">Requisito funcional </w:t>
       </w:r>
       <w:bookmarkEnd w:id="94"/>
       <w:r>
-        <w:t>11</w:t>
+        <w:t>12</w:t>
       </w:r>
       <w:bookmarkEnd w:id="95"/>
     </w:p>
-    <w:p/>
     <w:p>
       <w:pPr>
         <w:pStyle w:val="Normalindentado3"/>
@@ -31285,6 +31359,19 @@
           <w:lang w:val="es-MX"/>
         </w:rPr>
       </w:pPr>
+    </w:p>
+    <w:p>
+      <w:pPr>
+        <w:pStyle w:val="Normalindentado3"/>
+        <w:spacing w:line="480" w:lineRule="auto"/>
+        <w:jc w:val="both"/>
+        <w:rPr>
+          <w:rFonts w:cs="Arial"/>
+          <w:sz w:val="22"/>
+          <w:szCs w:val="22"/>
+          <w:lang w:val="es-MX"/>
+        </w:rPr>
+      </w:pPr>
       <w:r>
         <w:rPr>
           <w:rFonts w:cs="Arial"/>
@@ -31293,7 +31380,7 @@
           <w:szCs w:val="22"/>
           <w:lang w:val="es-MX"/>
         </w:rPr>
-        <w:t>Visualizar registros:</w:t>
+        <w:t>Buscar registros específicos:</w:t>
       </w:r>
       <w:r>
         <w:rPr>
@@ -31311,7 +31398,7 @@
           <w:szCs w:val="22"/>
           <w:lang w:val="es-MX"/>
         </w:rPr>
-        <w:t>Los datos almacenados deben poder ser visualizados y consultados desde la interfaz de la aplicación, esto mediante  el uso de tablas desplegables ajustadas el tamaño general de la aplicación</w:t>
+        <w:t xml:space="preserve">Como un buen recurso a momento de </w:t>
       </w:r>
       <w:r>
         <w:rPr>
@@ -31320,21 +31407,76 @@
           <w:szCs w:val="22"/>
           <w:lang w:val="es-MX"/>
         </w:rPr>
-        <w:t>, así mismo estas tablas deberán contar con la opción de visualización que permita realizar las búsquedas mediante los distintos campos de dicha tabla.</w:t>
+        <w:t>consultar</w:t>
+      </w:r>
+      <w:r>
+        <w:rPr>
+          <w:rFonts w:cs="Arial"/>
+          <w:sz w:val="22"/>
+          <w:szCs w:val="22"/>
+          <w:lang w:val="es-MX"/>
+        </w:rPr>
+        <w:t xml:space="preserve"> </w:t>
+      </w:r>
+      <w:r>
+        <w:rPr>
+          <w:rFonts w:cs="Arial"/>
+          <w:sz w:val="22"/>
+          <w:szCs w:val="22"/>
+          <w:lang w:val="es-MX"/>
+        </w:rPr>
+        <w:t xml:space="preserve">los datos por medio del formulario el mismo contará con controles </w:t>
+      </w:r>
+      <w:r>
+        <w:rPr>
+          <w:rFonts w:cs="Arial"/>
+          <w:sz w:val="22"/>
+          <w:szCs w:val="22"/>
+          <w:lang w:val="es-MX"/>
+        </w:rPr>
+        <w:lastRenderedPageBreak/>
+        <w:t>que permitirán</w:t>
+      </w:r>
+      <w:r>
+        <w:rPr>
+          <w:rFonts w:cs="Arial"/>
+          <w:sz w:val="22"/>
+          <w:szCs w:val="22"/>
+          <w:lang w:val="es-MX"/>
+        </w:rPr>
+        <w:t xml:space="preserve"> buscar</w:t>
+      </w:r>
+      <w:r>
+        <w:rPr>
+          <w:rFonts w:cs="Arial"/>
+          <w:sz w:val="22"/>
+          <w:szCs w:val="22"/>
+          <w:lang w:val="es-MX"/>
+        </w:rPr>
+        <w:t xml:space="preserve"> los </w:t>
+      </w:r>
+      <w:r>
+        <w:rPr>
+          <w:rFonts w:cs="Arial"/>
+          <w:sz w:val="22"/>
+          <w:szCs w:val="22"/>
+          <w:lang w:val="es-MX"/>
+        </w:rPr>
+        <w:t>registros solicitados mediante el uso de un sistema de filtrado de palabras clave evitando recorrer todos los registros recuperados al momento.</w:t>
       </w:r>
     </w:p>
     <w:p>
       <w:pPr>
         <w:pStyle w:val="Ttulo3"/>
       </w:pPr>
-      <w:bookmarkStart w:id="96" w:name="_Toc418626345"/>
-      <w:bookmarkStart w:id="97" w:name="_Toc422752606"/>
+      <w:bookmarkStart w:id="96" w:name="_Toc418626346"/>
+      <w:bookmarkStart w:id="97" w:name="_Toc423696689"/>
       <w:r>
-        <w:t xml:space="preserve">Requisito funcional </w:t>
+        <w:t>Requisito funcional 1</w:t>
       </w:r>
       <w:bookmarkEnd w:id="96"/>
       <w:r>
-        <w:t>12</w:t>
+        <w:t>3</w:t>
       </w:r>
       <w:bookmarkEnd w:id="97"/>
     </w:p>
@@ -31371,7 +31513,7 @@
           <w:szCs w:val="22"/>
           <w:lang w:val="es-MX"/>
         </w:rPr>
-        <w:t>Buscar registros específicos:</w:t>
+        <w:t>Verificar registros relacionados:</w:t>
       </w:r>
       <w:r>
         <w:rPr>
@@ -31389,7 +31531,7 @@
           <w:szCs w:val="22"/>
           <w:lang w:val="es-MX"/>
         </w:rPr>
-        <w:t xml:space="preserve">Como un buen recurso a momento de </w:t>
+        <w:t xml:space="preserve">cuando se intente realizar el registro de un nuevo vehículo se verificará que la </w:t>
       </w:r>
       <w:r>
         <w:rPr>
@@ -31398,7 +31540,7 @@
           <w:szCs w:val="22"/>
           <w:lang w:val="es-MX"/>
         </w:rPr>
-        <w:t>consultar</w:t>
+        <w:t>FK</w:t>
       </w:r>
       <w:r>
         <w:rPr>
@@ -31407,7 +31549,7 @@
           <w:szCs w:val="22"/>
           <w:lang w:val="es-MX"/>
         </w:rPr>
-        <w:t xml:space="preserve"> </w:t>
+        <w:t xml:space="preserve"> correspondiente el id del cliente exista, esto para validad que dicho vehículo corresponda en efecto a un cliente de lo contrario dicho  registro no se procesará y por tanto los datos no serán almacenados</w:t>
       </w:r>
       <w:r>
         <w:rPr>
@@ -31416,58 +31558,21 @@
           <w:szCs w:val="22"/>
           <w:lang w:val="es-MX"/>
         </w:rPr>
-        <w:t xml:space="preserve">los datos por medio del formulario el mismo contará con controles </w:t>
-      </w:r>
-      <w:r>
-        <w:rPr>
-          <w:rFonts w:cs="Arial"/>
-          <w:sz w:val="22"/>
-          <w:szCs w:val="22"/>
-          <w:lang w:val="es-MX"/>
-        </w:rPr>
-        <w:lastRenderedPageBreak/>
-        <w:t>que permitirán</w:t>
-      </w:r>
-      <w:r>
-        <w:rPr>
-          <w:rFonts w:cs="Arial"/>
-          <w:sz w:val="22"/>
-          <w:szCs w:val="22"/>
-          <w:lang w:val="es-MX"/>
-        </w:rPr>
-        <w:t xml:space="preserve"> buscar</w:t>
-      </w:r>
-      <w:r>
-        <w:rPr>
-          <w:rFonts w:cs="Arial"/>
-          <w:sz w:val="22"/>
-          <w:szCs w:val="22"/>
-          <w:lang w:val="es-MX"/>
-        </w:rPr>
-        <w:t xml:space="preserve"> los </w:t>
-      </w:r>
-      <w:r>
-        <w:rPr>
-          <w:rFonts w:cs="Arial"/>
-          <w:sz w:val="22"/>
-          <w:szCs w:val="22"/>
-          <w:lang w:val="es-MX"/>
-        </w:rPr>
-        <w:t>registros solicitados mediante el uso de un sistema de filtrado de palabras clave evitando recorrer todos los registros recuperados al momento.</w:t>
+        <w:t>.</w:t>
       </w:r>
     </w:p>
     <w:p>
       <w:pPr>
         <w:pStyle w:val="Ttulo3"/>
       </w:pPr>
-      <w:bookmarkStart w:id="98" w:name="_Toc418626346"/>
-      <w:bookmarkStart w:id="99" w:name="_Toc422752607"/>
+      <w:bookmarkStart w:id="98" w:name="_Toc418626347"/>
+      <w:bookmarkStart w:id="99" w:name="_Toc423696690"/>
       <w:r>
         <w:t>Requisito funcional 1</w:t>
       </w:r>
       <w:bookmarkEnd w:id="98"/>
       <w:r>
-        <w:t>3</w:t>
+        <w:t>4</w:t>
       </w:r>
       <w:bookmarkEnd w:id="99"/>
     </w:p>
@@ -31504,102 +31609,6 @@
           <w:szCs w:val="22"/>
           <w:lang w:val="es-MX"/>
         </w:rPr>
-        <w:t>Verificar registros relacionados:</w:t>
-      </w:r>
-      <w:r>
-        <w:rPr>
-          <w:rFonts w:cs="Arial"/>
-          <w:sz w:val="22"/>
-          <w:szCs w:val="22"/>
-          <w:lang w:val="es-MX"/>
-        </w:rPr>
-        <w:t xml:space="preserve"> </w:t>
-      </w:r>
-      <w:r>
-        <w:rPr>
-          <w:rFonts w:cs="Arial"/>
-          <w:sz w:val="22"/>
-          <w:szCs w:val="22"/>
-          <w:lang w:val="es-MX"/>
-        </w:rPr>
-        <w:t xml:space="preserve">cuando se intente realizar el registro de un nuevo vehículo se verificará que la </w:t>
-      </w:r>
-      <w:r>
-        <w:rPr>
-          <w:rFonts w:cs="Arial"/>
-          <w:sz w:val="22"/>
-          <w:szCs w:val="22"/>
-          <w:lang w:val="es-MX"/>
-        </w:rPr>
-        <w:t>FK</w:t>
-      </w:r>
-      <w:r>
-        <w:rPr>
-          <w:rFonts w:cs="Arial"/>
-          <w:sz w:val="22"/>
-          <w:szCs w:val="22"/>
-          <w:lang w:val="es-MX"/>
-        </w:rPr>
-        <w:t xml:space="preserve"> correspondiente el id del cliente exista, esto para validad que dicho vehículo corresponda en efecto a un cliente de lo contrario dicho  registro no se procesará y por tanto los datos no serán almacenados</w:t>
-      </w:r>
-      <w:r>
-        <w:rPr>
-          <w:rFonts w:cs="Arial"/>
-          <w:sz w:val="22"/>
-          <w:szCs w:val="22"/>
-          <w:lang w:val="es-MX"/>
-        </w:rPr>
-        <w:t>.</w:t>
-      </w:r>
-    </w:p>
-    <w:p>
-      <w:pPr>
-        <w:pStyle w:val="Ttulo3"/>
-      </w:pPr>
-      <w:bookmarkStart w:id="100" w:name="_Toc418626347"/>
-      <w:bookmarkStart w:id="101" w:name="_Toc422752608"/>
-      <w:r>
-        <w:t>Requisito funcional 1</w:t>
-      </w:r>
-      <w:bookmarkEnd w:id="100"/>
-      <w:r>
-        <w:t>4</w:t>
-      </w:r>
-      <w:bookmarkEnd w:id="101"/>
-    </w:p>
-    <w:p>
-      <w:pPr>
-        <w:pStyle w:val="Normalindentado3"/>
-        <w:spacing w:line="480" w:lineRule="auto"/>
-        <w:jc w:val="both"/>
-        <w:rPr>
-          <w:rFonts w:cs="Arial"/>
-          <w:sz w:val="22"/>
-          <w:szCs w:val="22"/>
-          <w:lang w:val="es-MX"/>
-        </w:rPr>
-      </w:pPr>
-    </w:p>
-    <w:p>
-      <w:pPr>
-        <w:pStyle w:val="Normalindentado3"/>
-        <w:spacing w:line="480" w:lineRule="auto"/>
-        <w:jc w:val="both"/>
-        <w:rPr>
-          <w:rFonts w:cs="Arial"/>
-          <w:sz w:val="22"/>
-          <w:szCs w:val="22"/>
-          <w:lang w:val="es-MX"/>
-        </w:rPr>
-      </w:pPr>
-      <w:r>
-        <w:rPr>
-          <w:rFonts w:cs="Arial"/>
-          <w:b/>
-          <w:sz w:val="22"/>
-          <w:szCs w:val="22"/>
-          <w:lang w:val="es-MX"/>
-        </w:rPr>
         <w:t>Uso de números rojos:</w:t>
       </w:r>
       <w:r>
@@ -31639,20 +31648,20 @@
       <w:pPr>
         <w:pStyle w:val="Ttulo2"/>
       </w:pPr>
-      <w:bookmarkStart w:id="102" w:name="_Toc33238258"/>
-      <w:bookmarkStart w:id="103" w:name="_Toc33411085"/>
-      <w:bookmarkStart w:id="104" w:name="_Toc418626349"/>
-      <w:bookmarkStart w:id="105" w:name="_Toc422752609"/>
+      <w:bookmarkStart w:id="100" w:name="_Toc33238258"/>
+      <w:bookmarkStart w:id="101" w:name="_Toc33411085"/>
+      <w:bookmarkStart w:id="102" w:name="_Toc418626349"/>
+      <w:bookmarkStart w:id="103" w:name="_Toc423696691"/>
       <w:r>
         <w:t>Requisitos de rendimient</w:t>
       </w:r>
+      <w:bookmarkEnd w:id="100"/>
+      <w:bookmarkEnd w:id="101"/>
       <w:bookmarkEnd w:id="102"/>
-      <w:bookmarkEnd w:id="103"/>
-      <w:bookmarkEnd w:id="104"/>
       <w:r>
         <w:t>o</w:t>
       </w:r>
-      <w:bookmarkEnd w:id="105"/>
+      <w:bookmarkEnd w:id="103"/>
     </w:p>
     <w:p/>
     <w:p>
@@ -32201,14 +32210,14 @@
           <w:lang w:val="es-MX"/>
         </w:rPr>
       </w:pPr>
-      <w:bookmarkStart w:id="106" w:name="_Toc422752610"/>
+      <w:bookmarkStart w:id="104" w:name="_Toc423696692"/>
       <w:r>
         <w:rPr>
           <w:lang w:val="es-MX"/>
         </w:rPr>
         <w:t>Restricciones de diseño</w:t>
       </w:r>
-      <w:bookmarkEnd w:id="106"/>
+      <w:bookmarkEnd w:id="104"/>
     </w:p>
     <w:p>
       <w:pPr>
@@ -32337,7 +32346,7 @@
           <w:lang w:val="es-MX"/>
         </w:rPr>
       </w:pPr>
-      <w:bookmarkStart w:id="107" w:name="_Toc422752611"/>
+      <w:bookmarkStart w:id="105" w:name="_Toc423696693"/>
       <w:r>
         <w:rPr>
           <w:lang w:val="es-MX"/>
@@ -32345,7 +32354,7 @@
         <w:lastRenderedPageBreak/>
         <w:t>Atributos del sistema</w:t>
       </w:r>
-      <w:bookmarkEnd w:id="107"/>
+      <w:bookmarkEnd w:id="105"/>
     </w:p>
     <w:p>
       <w:pPr>
@@ -32525,14 +32534,14 @@
           <w:lang w:val="es-MX"/>
         </w:rPr>
       </w:pPr>
-      <w:bookmarkStart w:id="108" w:name="_Toc422752612"/>
+      <w:bookmarkStart w:id="106" w:name="_Toc423696694"/>
       <w:r>
         <w:rPr>
           <w:lang w:val="es-MX"/>
         </w:rPr>
         <w:t>Otros requisitos</w:t>
       </w:r>
-      <w:bookmarkEnd w:id="108"/>
+      <w:bookmarkEnd w:id="106"/>
     </w:p>
     <w:p>
       <w:pPr>
@@ -32739,14 +32748,14 @@
           <w:lang w:val="es-MX"/>
         </w:rPr>
       </w:pPr>
-      <w:bookmarkStart w:id="109" w:name="_Toc422752613"/>
+      <w:bookmarkStart w:id="107" w:name="_Toc423696695"/>
       <w:r>
         <w:rPr>
           <w:lang w:val="es-MX"/>
         </w:rPr>
         <w:t>Apéndices</w:t>
       </w:r>
-      <w:bookmarkEnd w:id="109"/>
+      <w:bookmarkEnd w:id="107"/>
     </w:p>
     <w:p>
       <w:pPr>
@@ -39858,7 +39867,7 @@
 </file>
 
 <file path=customXml/itemProps1.xml><?xml version="1.0" encoding="utf-8"?>
-<ds:datastoreItem xmlns:ds="http://schemas.openxmlformats.org/officeDocument/2006/customXml" ds:itemID="{978786A5-C95D-48C4-B076-A3BFA3A936D6}">
+<ds:datastoreItem xmlns:ds="http://schemas.openxmlformats.org/officeDocument/2006/customXml" ds:itemID="{69C91E21-3744-4D87-85CA-6CE62AE4AD8D}">
   <ds:schemaRefs>
     <ds:schemaRef ds:uri="http://schemas.openxmlformats.org/officeDocument/2006/bibliography"/>
   </ds:schemaRefs>

</xml_diff>